<commit_message>
Updates to coaching schedules spring 2019
</commit_message>
<xml_diff>
--- a/documents/CoachingBookingForm.docx
+++ b/documents/CoachingBookingForm.docx
@@ -1,6 +1,6 @@
 
 <file path=word/document.xml><?xml version="1.0" encoding="utf-8"?>
-<w:document xmlns:wpc="http://schemas.microsoft.com/office/word/2010/wordprocessingCanvas" xmlns:cx="http://schemas.microsoft.com/office/drawing/2014/chartex" xmlns:cx1="http://schemas.microsoft.com/office/drawing/2015/9/8/chartex" xmlns:cx2="http://schemas.microsoft.com/office/drawing/2015/10/21/chartex" xmlns:cx3="http://schemas.microsoft.com/office/drawing/2016/5/9/chartex" xmlns:cx4="http://schemas.microsoft.com/office/drawing/2016/5/10/chartex" xmlns:cx5="http://schemas.microsoft.com/office/drawing/2016/5/11/chartex" xmlns:cx6="http://schemas.microsoft.com/office/drawing/2016/5/12/chartex" xmlns:cx7="http://schemas.microsoft.com/office/drawing/2016/5/13/chartex" xmlns:cx8="http://schemas.microsoft.com/office/drawing/2016/5/14/chartex" xmlns:mc="http://schemas.openxmlformats.org/markup-compatibility/2006" xmlns:aink="http://schemas.microsoft.com/office/drawing/2016/ink" xmlns:am3d="http://schemas.microsoft.com/office/drawing/2017/model3d" xmlns:o="urn:schemas-microsoft-com:office:office" xmlns:r="http://schemas.openxmlformats.org/officeDocument/2006/relationships" xmlns:m="http://schemas.openxmlformats.org/officeDocument/2006/math" xmlns:v="urn:schemas-microsoft-com:vml" xmlns:wp14="http://schemas.microsoft.com/office/word/2010/wordprocessingDrawing" xmlns:wp="http://schemas.openxmlformats.org/drawingml/2006/wordprocessingDrawing" xmlns:w10="urn:schemas-microsoft-com:office:word" xmlns:w="http://schemas.openxmlformats.org/wordprocessingml/2006/main" xmlns:w14="http://schemas.microsoft.com/office/word/2010/wordml" xmlns:w15="http://schemas.microsoft.com/office/word/2012/wordml" xmlns:w16cid="http://schemas.microsoft.com/office/word/2016/wordml/cid" xmlns:w16se="http://schemas.microsoft.com/office/word/2015/wordml/symex" xmlns:wpg="http://schemas.microsoft.com/office/word/2010/wordprocessingGroup" xmlns:wpi="http://schemas.microsoft.com/office/word/2010/wordprocessingInk" xmlns:wne="http://schemas.microsoft.com/office/word/2006/wordml" xmlns:wps="http://schemas.microsoft.com/office/word/2010/wordprocessingShape" mc:Ignorable="w14 w15 w16se w16cid wp14">
+<w:document xmlns:wpc="http://schemas.microsoft.com/office/word/2010/wordprocessingCanvas" xmlns:mo="http://schemas.microsoft.com/office/mac/office/2008/main" xmlns:mc="http://schemas.openxmlformats.org/markup-compatibility/2006" xmlns:mv="urn:schemas-microsoft-com:mac:vml" xmlns:o="urn:schemas-microsoft-com:office:office" xmlns:r="http://schemas.openxmlformats.org/officeDocument/2006/relationships" xmlns:m="http://schemas.openxmlformats.org/officeDocument/2006/math" xmlns:v="urn:schemas-microsoft-com:vml" xmlns:wp14="http://schemas.microsoft.com/office/word/2010/wordprocessingDrawing" xmlns:wp="http://schemas.openxmlformats.org/drawingml/2006/wordprocessingDrawing" xmlns:w10="urn:schemas-microsoft-com:office:word" xmlns:w="http://schemas.openxmlformats.org/wordprocessingml/2006/main" xmlns:w14="http://schemas.microsoft.com/office/word/2010/wordml" xmlns:w15="http://schemas.microsoft.com/office/word/2012/wordml" xmlns:wpg="http://schemas.microsoft.com/office/word/2010/wordprocessingGroup" xmlns:wpi="http://schemas.microsoft.com/office/word/2010/wordprocessingInk" xmlns:wne="http://schemas.microsoft.com/office/word/2006/wordml" xmlns:wps="http://schemas.microsoft.com/office/word/2010/wordprocessingShape" mc:Ignorable="w14 w15 wp14">
   <w:body>
     <w:p>
       <w:pPr>
@@ -12,12 +12,82 @@
           <w:sz w:val="32"/>
         </w:rPr>
       </w:pPr>
-      <w:r>
-        <w:pict w14:anchorId="6022684D">
-          <v:line id="_x0000_s1028" alt="" style="position:absolute;left:0;text-align:left;z-index:-251657728;mso-wrap-edited:f;mso-width-percent:0;mso-height-percent:0;mso-wrap-distance-left:0;mso-wrap-distance-right:0;mso-position-horizontal-relative:page;mso-width-percent:0;mso-height-percent:0" from="28.05pt,28pt" to="566.95pt,28pt" strokecolor="#b0d641" strokeweight=".2825mm">
-            <w10:wrap type="topAndBottom" anchorx="page"/>
-          </v:line>
-        </w:pict>
+      <w:bookmarkStart w:id="0" w:name="_GoBack"/>
+      <w:bookmarkEnd w:id="0"/>
+      <w:r>
+        <w:rPr>
+          <w:noProof/>
+        </w:rPr>
+        <mc:AlternateContent>
+          <mc:Choice Requires="wps">
+            <w:drawing>
+              <wp:anchor distT="0" distB="0" distL="0" distR="0" simplePos="0" relativeHeight="251658752" behindDoc="1" locked="0" layoutInCell="1" allowOverlap="1" wp14:anchorId="6022684D" wp14:editId="01559E20">
+                <wp:simplePos x="0" y="0"/>
+                <wp:positionH relativeFrom="page">
+                  <wp:posOffset>356235</wp:posOffset>
+                </wp:positionH>
+                <wp:positionV relativeFrom="paragraph">
+                  <wp:posOffset>355600</wp:posOffset>
+                </wp:positionV>
+                <wp:extent cx="6844030" cy="0"/>
+                <wp:effectExtent l="13335" t="12700" r="26035" b="25400"/>
+                <wp:wrapTopAndBottom/>
+                <wp:docPr id="3" name="Line 4"/>
+                <wp:cNvGraphicFramePr>
+                  <a:graphicFrameLocks xmlns:a="http://schemas.openxmlformats.org/drawingml/2006/main"/>
+                </wp:cNvGraphicFramePr>
+                <a:graphic xmlns:a="http://schemas.openxmlformats.org/drawingml/2006/main">
+                  <a:graphicData uri="http://schemas.microsoft.com/office/word/2010/wordprocessingShape">
+                    <wps:wsp>
+                      <wps:cNvCnPr>
+                        <a:cxnSpLocks noChangeShapeType="1"/>
+                      </wps:cNvCnPr>
+                      <wps:spPr bwMode="auto">
+                        <a:xfrm>
+                          <a:off x="0" y="0"/>
+                          <a:ext cx="6844030" cy="0"/>
+                        </a:xfrm>
+                        <a:prstGeom prst="line">
+                          <a:avLst/>
+                        </a:prstGeom>
+                        <a:noFill/>
+                        <a:ln w="10170">
+                          <a:solidFill>
+                            <a:srgbClr val="B0D641"/>
+                          </a:solidFill>
+                          <a:round/>
+                          <a:headEnd/>
+                          <a:tailEnd/>
+                        </a:ln>
+                        <a:extLst>
+                          <a:ext uri="{909E8E84-426E-40DD-AFC4-6F175D3DCCD1}">
+                            <a14:hiddenFill xmlns:a14="http://schemas.microsoft.com/office/drawing/2010/main">
+                              <a:noFill/>
+                            </a14:hiddenFill>
+                          </a:ext>
+                        </a:extLst>
+                      </wps:spPr>
+                      <wps:bodyPr/>
+                    </wps:wsp>
+                  </a:graphicData>
+                </a:graphic>
+                <wp14:sizeRelH relativeFrom="page">
+                  <wp14:pctWidth>0</wp14:pctWidth>
+                </wp14:sizeRelH>
+                <wp14:sizeRelV relativeFrom="page">
+                  <wp14:pctHeight>0</wp14:pctHeight>
+                </wp14:sizeRelV>
+              </wp:anchor>
+            </w:drawing>
+          </mc:Choice>
+          <mc:Fallback>
+            <w:pict>
+              <v:line w14:anchorId="15213AB6" id="Line 4" o:spid="_x0000_s1026" style="position:absolute;z-index:-251657728;visibility:visible;mso-wrap-style:square;mso-width-percent:0;mso-height-percent:0;mso-wrap-distance-left:0;mso-wrap-distance-top:0;mso-wrap-distance-right:0;mso-wrap-distance-bottom:0;mso-position-horizontal:absolute;mso-position-horizontal-relative:page;mso-position-vertical:absolute;mso-position-vertical-relative:text;mso-width-percent:0;mso-height-percent:0;mso-width-relative:page;mso-height-relative:page" from="28.05pt,28pt" to="566.95pt,28pt" o:gfxdata="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" strokecolor="#b0d641" strokeweight=".2825mm">
+                <w10:wrap type="topAndBottom" anchorx="page"/>
+              </v:line>
+            </w:pict>
+          </mc:Fallback>
+        </mc:AlternateContent>
       </w:r>
       <w:r>
         <w:rPr>
@@ -34,390 +104,6 @@
         <w:pStyle w:val="BodyText"/>
         <w:spacing w:before="121" w:line="232" w:lineRule="auto"/>
         <w:ind w:left="115" w:right="218"/>
-      </w:pPr>
-      <w:proofErr w:type="gramStart"/>
-      <w:r>
-        <w:t>The</w:t>
-      </w:r>
-      <w:r>
-        <w:t xml:space="preserve"> </w:t>
-      </w:r>
-      <w:r>
-        <w:rPr>
-          <w:spacing w:val="-40"/>
-        </w:rPr>
-        <w:t xml:space="preserve"> </w:t>
-      </w:r>
-      <w:r>
-        <w:t>junior</w:t>
-      </w:r>
-      <w:proofErr w:type="gramEnd"/>
-      <w:r>
-        <w:rPr>
-          <w:spacing w:val="-40"/>
-        </w:rPr>
-        <w:t xml:space="preserve"> </w:t>
-      </w:r>
-      <w:r>
-        <w:rPr>
-          <w:spacing w:val="-40"/>
-        </w:rPr>
-        <w:t xml:space="preserve"> </w:t>
-      </w:r>
-      <w:r>
-        <w:t>tennis</w:t>
-      </w:r>
-      <w:r>
-        <w:rPr>
-          <w:spacing w:val="-40"/>
-        </w:rPr>
-        <w:t xml:space="preserve"> </w:t>
-      </w:r>
-      <w:r>
-        <w:rPr>
-          <w:spacing w:val="-40"/>
-        </w:rPr>
-        <w:t xml:space="preserve"> </w:t>
-      </w:r>
-      <w:proofErr w:type="spellStart"/>
-      <w:r>
-        <w:t>programme</w:t>
-      </w:r>
-      <w:proofErr w:type="spellEnd"/>
-      <w:r>
-        <w:t xml:space="preserve"> </w:t>
-      </w:r>
-      <w:r>
-        <w:rPr>
-          <w:spacing w:val="-40"/>
-        </w:rPr>
-        <w:t xml:space="preserve"> </w:t>
-      </w:r>
-      <w:r>
-        <w:t>offers</w:t>
-      </w:r>
-      <w:r>
-        <w:rPr>
-          <w:spacing w:val="-40"/>
-        </w:rPr>
-        <w:t xml:space="preserve"> </w:t>
-      </w:r>
-      <w:r>
-        <w:rPr>
-          <w:spacing w:val="-40"/>
-        </w:rPr>
-        <w:t xml:space="preserve"> </w:t>
-      </w:r>
-      <w:r>
-        <w:t>coaching</w:t>
-      </w:r>
-      <w:r>
-        <w:rPr>
-          <w:spacing w:val="-40"/>
-        </w:rPr>
-        <w:t xml:space="preserve"> </w:t>
-      </w:r>
-      <w:r>
-        <w:rPr>
-          <w:spacing w:val="-40"/>
-        </w:rPr>
-        <w:t xml:space="preserve"> </w:t>
-      </w:r>
-      <w:r>
-        <w:t>and</w:t>
-      </w:r>
-      <w:r>
-        <w:t xml:space="preserve"> </w:t>
-      </w:r>
-      <w:r>
-        <w:rPr>
-          <w:spacing w:val="-40"/>
-        </w:rPr>
-        <w:t xml:space="preserve"> </w:t>
-      </w:r>
-      <w:r>
-        <w:t>both</w:t>
-      </w:r>
-      <w:r>
-        <w:rPr>
-          <w:spacing w:val="-40"/>
-        </w:rPr>
-        <w:t xml:space="preserve"> </w:t>
-      </w:r>
-      <w:r>
-        <w:rPr>
-          <w:spacing w:val="-40"/>
-        </w:rPr>
-        <w:t xml:space="preserve"> </w:t>
-      </w:r>
-      <w:r>
-        <w:t>social</w:t>
-      </w:r>
-      <w:r>
-        <w:rPr>
-          <w:spacing w:val="-40"/>
-        </w:rPr>
-        <w:t xml:space="preserve"> </w:t>
-      </w:r>
-      <w:r>
-        <w:rPr>
-          <w:spacing w:val="-40"/>
-        </w:rPr>
-        <w:t xml:space="preserve"> </w:t>
-      </w:r>
-      <w:r>
-        <w:t>and</w:t>
-      </w:r>
-      <w:r>
-        <w:rPr>
-          <w:spacing w:val="-40"/>
-        </w:rPr>
-        <w:t xml:space="preserve"> </w:t>
-      </w:r>
-      <w:r>
-        <w:rPr>
-          <w:spacing w:val="-40"/>
-        </w:rPr>
-        <w:t xml:space="preserve"> </w:t>
-      </w:r>
-      <w:r>
-        <w:t>competitive</w:t>
-      </w:r>
-      <w:r>
-        <w:t xml:space="preserve"> </w:t>
-      </w:r>
-      <w:r>
-        <w:rPr>
-          <w:spacing w:val="-40"/>
-        </w:rPr>
-        <w:t xml:space="preserve"> </w:t>
-      </w:r>
-      <w:r>
-        <w:t>playing</w:t>
-      </w:r>
-      <w:r>
-        <w:rPr>
-          <w:spacing w:val="-40"/>
-        </w:rPr>
-        <w:t xml:space="preserve"> </w:t>
-      </w:r>
-      <w:r>
-        <w:rPr>
-          <w:spacing w:val="-40"/>
-        </w:rPr>
-        <w:t xml:space="preserve"> </w:t>
-      </w:r>
-      <w:r>
-        <w:t>opportunities</w:t>
-      </w:r>
-      <w:r>
-        <w:rPr>
-          <w:spacing w:val="-40"/>
-        </w:rPr>
-        <w:t xml:space="preserve"> </w:t>
-      </w:r>
-      <w:r>
-        <w:rPr>
-          <w:spacing w:val="-40"/>
-        </w:rPr>
-        <w:t xml:space="preserve"> </w:t>
-      </w:r>
-      <w:r>
-        <w:t>for</w:t>
-      </w:r>
-      <w:r>
-        <w:rPr>
-          <w:spacing w:val="-40"/>
-        </w:rPr>
-        <w:t xml:space="preserve"> </w:t>
-      </w:r>
-      <w:r>
-        <w:rPr>
-          <w:spacing w:val="-40"/>
-        </w:rPr>
-        <w:t xml:space="preserve"> </w:t>
-      </w:r>
-      <w:r>
-        <w:t>players</w:t>
-      </w:r>
-      <w:r>
-        <w:rPr>
-          <w:spacing w:val="-40"/>
-        </w:rPr>
-        <w:t xml:space="preserve"> </w:t>
-      </w:r>
-      <w:r>
-        <w:rPr>
-          <w:spacing w:val="-40"/>
-        </w:rPr>
-        <w:t xml:space="preserve"> </w:t>
-      </w:r>
-      <w:r>
-        <w:t>of</w:t>
-      </w:r>
-      <w:r>
-        <w:rPr>
-          <w:spacing w:val="-40"/>
-        </w:rPr>
-        <w:t xml:space="preserve"> </w:t>
-      </w:r>
-      <w:r>
-        <w:rPr>
-          <w:spacing w:val="-40"/>
-        </w:rPr>
-        <w:t xml:space="preserve"> </w:t>
-      </w:r>
-      <w:r>
-        <w:t>all</w:t>
-      </w:r>
-      <w:r>
-        <w:rPr>
-          <w:spacing w:val="-40"/>
-        </w:rPr>
-        <w:t xml:space="preserve"> </w:t>
-      </w:r>
-      <w:r>
-        <w:rPr>
-          <w:spacing w:val="-40"/>
-        </w:rPr>
-        <w:t xml:space="preserve"> </w:t>
-      </w:r>
-      <w:r>
-        <w:t>levels, within</w:t>
-      </w:r>
-      <w:r>
-        <w:rPr>
-          <w:spacing w:val="-16"/>
-        </w:rPr>
-        <w:t xml:space="preserve"> </w:t>
-      </w:r>
-      <w:r>
-        <w:t>a</w:t>
-      </w:r>
-      <w:r>
-        <w:rPr>
-          <w:spacing w:val="-16"/>
-        </w:rPr>
-        <w:t xml:space="preserve"> </w:t>
-      </w:r>
-      <w:r>
-        <w:t>structured,</w:t>
-      </w:r>
-      <w:r>
-        <w:rPr>
-          <w:spacing w:val="-16"/>
-        </w:rPr>
-        <w:t xml:space="preserve"> </w:t>
-      </w:r>
-      <w:r>
-        <w:t>but</w:t>
-      </w:r>
-      <w:r>
-        <w:rPr>
-          <w:spacing w:val="-16"/>
-        </w:rPr>
-        <w:t xml:space="preserve"> </w:t>
-      </w:r>
-      <w:r>
-        <w:t>friendly</w:t>
-      </w:r>
-      <w:r>
-        <w:rPr>
-          <w:spacing w:val="-16"/>
-        </w:rPr>
-        <w:t xml:space="preserve"> </w:t>
-      </w:r>
-      <w:r>
-        <w:t>environment.</w:t>
-      </w:r>
-      <w:r>
-        <w:rPr>
-          <w:spacing w:val="-15"/>
-        </w:rPr>
-        <w:t xml:space="preserve"> </w:t>
-      </w:r>
-      <w:r>
-        <w:t>The</w:t>
-      </w:r>
-      <w:r>
-        <w:rPr>
-          <w:spacing w:val="-16"/>
-        </w:rPr>
-        <w:t xml:space="preserve"> </w:t>
-      </w:r>
-      <w:r>
-        <w:t>current</w:t>
-      </w:r>
-      <w:r>
-        <w:rPr>
-          <w:spacing w:val="-16"/>
-        </w:rPr>
-        <w:t xml:space="preserve"> </w:t>
-      </w:r>
-      <w:r>
-        <w:t>coaching</w:t>
-      </w:r>
-      <w:r>
-        <w:rPr>
-          <w:spacing w:val="-16"/>
-        </w:rPr>
-        <w:t xml:space="preserve"> </w:t>
-      </w:r>
-      <w:r>
-        <w:t>schedule</w:t>
-      </w:r>
-      <w:r>
-        <w:rPr>
-          <w:spacing w:val="-16"/>
-        </w:rPr>
-        <w:t xml:space="preserve"> </w:t>
-      </w:r>
-      <w:r>
-        <w:t>is</w:t>
-      </w:r>
-      <w:r>
-        <w:rPr>
-          <w:spacing w:val="-15"/>
-        </w:rPr>
-        <w:t xml:space="preserve"> </w:t>
-      </w:r>
-      <w:r>
-        <w:t>set</w:t>
-      </w:r>
-      <w:r>
-        <w:rPr>
-          <w:spacing w:val="-16"/>
-        </w:rPr>
-        <w:t xml:space="preserve"> </w:t>
-      </w:r>
-      <w:r>
-        <w:t>out</w:t>
-      </w:r>
-      <w:r>
-        <w:rPr>
-          <w:spacing w:val="-16"/>
-        </w:rPr>
-        <w:t xml:space="preserve"> </w:t>
-      </w:r>
-      <w:hyperlink r:id="rId5">
-        <w:r>
-          <w:rPr>
-            <w:color w:val="0000ED"/>
-          </w:rPr>
-          <w:t>here</w:t>
-        </w:r>
-      </w:hyperlink>
-      <w:r>
-        <w:t>.</w:t>
-      </w:r>
-    </w:p>
-    <w:p>
-      <w:pPr>
-        <w:pStyle w:val="BodyText"/>
-        <w:spacing w:before="10"/>
-        <w:rPr>
-          <w:sz w:val="19"/>
-        </w:rPr>
       </w:pPr>
     </w:p>
     <w:p>
@@ -851,7 +537,19 @@
               <w:rPr>
                 <w:sz w:val="21"/>
               </w:rPr>
-              <w:t>Any medical conditions that the coaching team should be aware of</w:t>
+              <w:t xml:space="preserve">Any medical conditions </w:t>
+            </w:r>
+            <w:r>
+              <w:rPr>
+                <w:sz w:val="21"/>
+              </w:rPr>
+              <w:t xml:space="preserve">and/or dietary requirements </w:t>
+            </w:r>
+            <w:r>
+              <w:rPr>
+                <w:sz w:val="21"/>
+              </w:rPr>
+              <w:t>that the coaching team should be aware of</w:t>
             </w:r>
           </w:p>
         </w:tc>
@@ -891,26 +589,56 @@
         <w:rPr>
           <w:rFonts w:ascii="Helvetica"/>
           <w:b/>
-          <w:sz w:val="25"/>
-        </w:rPr>
-      </w:pPr>
-      <w:r>
-        <w:rPr>
-          <w:rFonts w:ascii="Helvetica"/>
-          <w:b/>
           <w:sz w:val="44"/>
           <w:szCs w:val="21"/>
         </w:rPr>
-        <w:t xml:space="preserve"> </w:t>
-      </w:r>
+      </w:pPr>
       <w:r>
         <w:rPr>
           <w:rFonts w:ascii="Helvetica"/>
           <w:b/>
+          <w:sz w:val="44"/>
+          <w:szCs w:val="21"/>
+        </w:rPr>
+        <w:t xml:space="preserve"> </w:t>
+      </w:r>
+    </w:p>
+    <w:p>
+      <w:pPr>
+        <w:rPr>
+          <w:rFonts w:ascii="Helvetica"/>
+          <w:b/>
           <w:w w:val="95"/>
           <w:sz w:val="25"/>
         </w:rPr>
-        <w:t>Personal Liability</w:t>
+      </w:pPr>
+    </w:p>
+    <w:p>
+      <w:pPr>
+        <w:rPr>
+          <w:rFonts w:ascii="Helvetica"/>
+          <w:b/>
+          <w:w w:val="95"/>
+          <w:sz w:val="25"/>
+        </w:rPr>
+      </w:pPr>
+    </w:p>
+    <w:p>
+      <w:pPr>
+        <w:rPr>
+          <w:rFonts w:ascii="Helvetica"/>
+          <w:b/>
+          <w:sz w:val="25"/>
+        </w:rPr>
+      </w:pPr>
+      <w:r>
+        <w:rPr>
+          <w:rFonts w:ascii="Helvetica"/>
+          <w:b/>
+          <w:w w:val="95"/>
+          <w:sz w:val="25"/>
+        </w:rPr>
+        <w:t>CONSENT</w:t>
       </w:r>
     </w:p>
     <w:p>
@@ -918,15 +646,23 @@
         <w:pStyle w:val="BodyText"/>
         <w:spacing w:before="237" w:line="232" w:lineRule="auto"/>
         <w:ind w:left="115" w:right="835"/>
+        <w:rPr>
+          <w:rFonts w:ascii="Helvetica" w:hAnsi="Helvetica"/>
+          <w:b/>
+        </w:rPr>
       </w:pPr>
       <w:r>
         <w:rPr>
+          <w:rFonts w:ascii="Helvetica" w:hAnsi="Helvetica"/>
+          <w:b/>
           <w:w w:val="95"/>
         </w:rPr>
         <w:t>I</w:t>
       </w:r>
       <w:r>
         <w:rPr>
+          <w:rFonts w:ascii="Helvetica" w:hAnsi="Helvetica"/>
+          <w:b/>
           <w:spacing w:val="-12"/>
           <w:w w:val="95"/>
         </w:rPr>
@@ -934,12 +670,16 @@
       </w:r>
       <w:r>
         <w:rPr>
+          <w:rFonts w:ascii="Helvetica" w:hAnsi="Helvetica"/>
+          <w:b/>
           <w:w w:val="95"/>
         </w:rPr>
         <w:t>understand</w:t>
       </w:r>
       <w:r>
         <w:rPr>
+          <w:rFonts w:ascii="Helvetica" w:hAnsi="Helvetica"/>
+          <w:b/>
           <w:spacing w:val="-12"/>
           <w:w w:val="95"/>
         </w:rPr>
@@ -947,12 +687,16 @@
       </w:r>
       <w:r>
         <w:rPr>
+          <w:rFonts w:ascii="Helvetica" w:hAnsi="Helvetica"/>
+          <w:b/>
           <w:w w:val="95"/>
         </w:rPr>
         <w:t>and</w:t>
       </w:r>
       <w:r>
         <w:rPr>
+          <w:rFonts w:ascii="Helvetica" w:hAnsi="Helvetica"/>
+          <w:b/>
           <w:spacing w:val="-11"/>
           <w:w w:val="95"/>
         </w:rPr>
@@ -960,12 +704,16 @@
       </w:r>
       <w:r>
         <w:rPr>
+          <w:rFonts w:ascii="Helvetica" w:hAnsi="Helvetica"/>
+          <w:b/>
           <w:w w:val="95"/>
         </w:rPr>
         <w:t>accept</w:t>
       </w:r>
       <w:r>
         <w:rPr>
+          <w:rFonts w:ascii="Helvetica" w:hAnsi="Helvetica"/>
+          <w:b/>
           <w:spacing w:val="-12"/>
           <w:w w:val="95"/>
         </w:rPr>
@@ -973,12 +721,16 @@
       </w:r>
       <w:r>
         <w:rPr>
+          <w:rFonts w:ascii="Helvetica" w:hAnsi="Helvetica"/>
+          <w:b/>
           <w:w w:val="95"/>
         </w:rPr>
         <w:t>that</w:t>
       </w:r>
       <w:r>
         <w:rPr>
+          <w:rFonts w:ascii="Helvetica" w:hAnsi="Helvetica"/>
+          <w:b/>
           <w:spacing w:val="-11"/>
           <w:w w:val="95"/>
         </w:rPr>
@@ -986,12 +738,16 @@
       </w:r>
       <w:r>
         <w:rPr>
+          <w:rFonts w:ascii="Helvetica" w:hAnsi="Helvetica"/>
+          <w:b/>
           <w:w w:val="95"/>
         </w:rPr>
         <w:t>Hampton‐In‐Arden</w:t>
       </w:r>
       <w:r>
         <w:rPr>
+          <w:rFonts w:ascii="Helvetica" w:hAnsi="Helvetica"/>
+          <w:b/>
           <w:spacing w:val="-12"/>
           <w:w w:val="95"/>
         </w:rPr>
@@ -999,12 +755,16 @@
       </w:r>
       <w:r>
         <w:rPr>
+          <w:rFonts w:ascii="Helvetica" w:hAnsi="Helvetica"/>
+          <w:b/>
           <w:w w:val="95"/>
         </w:rPr>
         <w:t>Sports</w:t>
       </w:r>
       <w:r>
         <w:rPr>
+          <w:rFonts w:ascii="Helvetica" w:hAnsi="Helvetica"/>
+          <w:b/>
           <w:spacing w:val="-11"/>
           <w:w w:val="95"/>
         </w:rPr>
@@ -1012,12 +772,16 @@
       </w:r>
       <w:r>
         <w:rPr>
+          <w:rFonts w:ascii="Helvetica" w:hAnsi="Helvetica"/>
+          <w:b/>
           <w:w w:val="95"/>
         </w:rPr>
         <w:t>Club</w:t>
       </w:r>
       <w:r>
         <w:rPr>
+          <w:rFonts w:ascii="Helvetica" w:hAnsi="Helvetica"/>
+          <w:b/>
           <w:spacing w:val="-12"/>
           <w:w w:val="95"/>
         </w:rPr>
@@ -1025,12 +789,16 @@
       </w:r>
       <w:r>
         <w:rPr>
+          <w:rFonts w:ascii="Helvetica" w:hAnsi="Helvetica"/>
+          <w:b/>
           <w:w w:val="95"/>
         </w:rPr>
         <w:t>and</w:t>
       </w:r>
       <w:r>
         <w:rPr>
+          <w:rFonts w:ascii="Helvetica" w:hAnsi="Helvetica"/>
+          <w:b/>
           <w:spacing w:val="-11"/>
           <w:w w:val="95"/>
         </w:rPr>
@@ -1038,12 +806,16 @@
       </w:r>
       <w:r>
         <w:rPr>
+          <w:rFonts w:ascii="Helvetica" w:hAnsi="Helvetica"/>
+          <w:b/>
           <w:w w:val="95"/>
         </w:rPr>
         <w:t>its</w:t>
       </w:r>
       <w:r>
         <w:rPr>
+          <w:rFonts w:ascii="Helvetica" w:hAnsi="Helvetica"/>
+          <w:b/>
           <w:spacing w:val="-12"/>
           <w:w w:val="95"/>
         </w:rPr>
@@ -1051,12 +823,16 @@
       </w:r>
       <w:r>
         <w:rPr>
+          <w:rFonts w:ascii="Helvetica" w:hAnsi="Helvetica"/>
+          <w:b/>
           <w:w w:val="95"/>
         </w:rPr>
         <w:t>servants</w:t>
       </w:r>
       <w:r>
         <w:rPr>
+          <w:rFonts w:ascii="Helvetica" w:hAnsi="Helvetica"/>
+          <w:b/>
           <w:spacing w:val="-11"/>
           <w:w w:val="95"/>
         </w:rPr>
@@ -1064,12 +840,16 @@
       </w:r>
       <w:r>
         <w:rPr>
+          <w:rFonts w:ascii="Helvetica" w:hAnsi="Helvetica"/>
+          <w:b/>
           <w:w w:val="95"/>
         </w:rPr>
         <w:t>cannot</w:t>
       </w:r>
       <w:r>
         <w:rPr>
+          <w:rFonts w:ascii="Helvetica" w:hAnsi="Helvetica"/>
+          <w:b/>
           <w:spacing w:val="-12"/>
           <w:w w:val="95"/>
         </w:rPr>
@@ -1077,12 +857,16 @@
       </w:r>
       <w:r>
         <w:rPr>
+          <w:rFonts w:ascii="Helvetica" w:hAnsi="Helvetica"/>
+          <w:b/>
           <w:w w:val="95"/>
         </w:rPr>
         <w:t>accept</w:t>
       </w:r>
       <w:r>
         <w:rPr>
+          <w:rFonts w:ascii="Helvetica" w:hAnsi="Helvetica"/>
+          <w:b/>
           <w:spacing w:val="-11"/>
           <w:w w:val="95"/>
         </w:rPr>
@@ -1090,12 +874,16 @@
       </w:r>
       <w:r>
         <w:rPr>
+          <w:rFonts w:ascii="Helvetica" w:hAnsi="Helvetica"/>
+          <w:b/>
           <w:w w:val="95"/>
         </w:rPr>
         <w:t>any</w:t>
       </w:r>
       <w:r>
         <w:rPr>
+          <w:rFonts w:ascii="Helvetica" w:hAnsi="Helvetica"/>
+          <w:b/>
           <w:spacing w:val="-12"/>
           <w:w w:val="95"/>
         </w:rPr>
@@ -1103,12 +891,16 @@
       </w:r>
       <w:r>
         <w:rPr>
+          <w:rFonts w:ascii="Helvetica" w:hAnsi="Helvetica"/>
+          <w:b/>
           <w:w w:val="95"/>
         </w:rPr>
         <w:t>liability</w:t>
       </w:r>
       <w:r>
         <w:rPr>
+          <w:rFonts w:ascii="Helvetica" w:hAnsi="Helvetica"/>
+          <w:b/>
           <w:spacing w:val="-12"/>
           <w:w w:val="95"/>
         </w:rPr>
@@ -1116,12 +908,16 @@
       </w:r>
       <w:r>
         <w:rPr>
+          <w:rFonts w:ascii="Helvetica" w:hAnsi="Helvetica"/>
+          <w:b/>
           <w:w w:val="95"/>
         </w:rPr>
         <w:t>in</w:t>
       </w:r>
       <w:r>
         <w:rPr>
+          <w:rFonts w:ascii="Helvetica" w:hAnsi="Helvetica"/>
+          <w:b/>
           <w:spacing w:val="-11"/>
           <w:w w:val="95"/>
         </w:rPr>
@@ -1129,12 +925,16 @@
       </w:r>
       <w:r>
         <w:rPr>
+          <w:rFonts w:ascii="Helvetica" w:hAnsi="Helvetica"/>
+          <w:b/>
           <w:w w:val="95"/>
         </w:rPr>
         <w:t>respect</w:t>
       </w:r>
       <w:r>
         <w:rPr>
+          <w:rFonts w:ascii="Helvetica" w:hAnsi="Helvetica"/>
+          <w:b/>
           <w:spacing w:val="-12"/>
           <w:w w:val="95"/>
         </w:rPr>
@@ -1142,102 +942,130 @@
       </w:r>
       <w:r>
         <w:rPr>
+          <w:rFonts w:ascii="Helvetica" w:hAnsi="Helvetica"/>
+          <w:b/>
           <w:w w:val="95"/>
         </w:rPr>
         <w:t xml:space="preserve">of </w:t>
       </w:r>
       <w:r>
+        <w:rPr>
+          <w:rFonts w:ascii="Helvetica" w:hAnsi="Helvetica"/>
+          <w:b/>
+        </w:rPr>
+        <w:t>loss</w:t>
+      </w:r>
+      <w:r>
+        <w:rPr>
+          <w:rFonts w:ascii="Helvetica" w:hAnsi="Helvetica"/>
+          <w:b/>
+          <w:spacing w:val="-15"/>
+        </w:rPr>
+        <w:t xml:space="preserve"> </w:t>
+      </w:r>
+      <w:r>
+        <w:rPr>
+          <w:rFonts w:ascii="Helvetica" w:hAnsi="Helvetica"/>
+          <w:b/>
+        </w:rPr>
+        <w:t>or</w:t>
+      </w:r>
+      <w:r>
+        <w:rPr>
+          <w:rFonts w:ascii="Helvetica" w:hAnsi="Helvetica"/>
+          <w:b/>
+          <w:spacing w:val="-14"/>
+        </w:rPr>
+        <w:t xml:space="preserve"> </w:t>
+      </w:r>
+      <w:r>
+        <w:rPr>
+          <w:rFonts w:ascii="Helvetica" w:hAnsi="Helvetica"/>
+          <w:b/>
+        </w:rPr>
+        <w:t>damage</w:t>
+      </w:r>
+      <w:r>
+        <w:rPr>
+          <w:rFonts w:ascii="Helvetica" w:hAnsi="Helvetica"/>
+          <w:b/>
+          <w:spacing w:val="-15"/>
+        </w:rPr>
+        <w:t xml:space="preserve"> </w:t>
+      </w:r>
+      <w:r>
+        <w:rPr>
+          <w:rFonts w:ascii="Helvetica" w:hAnsi="Helvetica"/>
+          <w:b/>
+        </w:rPr>
+        <w:t>to</w:t>
+      </w:r>
+      <w:r>
+        <w:rPr>
+          <w:rFonts w:ascii="Helvetica" w:hAnsi="Helvetica"/>
+          <w:b/>
+          <w:spacing w:val="-14"/>
+        </w:rPr>
+        <w:t xml:space="preserve"> </w:t>
+      </w:r>
+      <w:r>
+        <w:rPr>
+          <w:rFonts w:ascii="Helvetica" w:hAnsi="Helvetica"/>
+          <w:b/>
+        </w:rPr>
+        <w:t>equipment</w:t>
+      </w:r>
+      <w:r>
+        <w:rPr>
+          <w:rFonts w:ascii="Helvetica" w:hAnsi="Helvetica"/>
+          <w:b/>
+          <w:spacing w:val="-15"/>
+        </w:rPr>
+        <w:t xml:space="preserve"> </w:t>
+      </w:r>
+      <w:r>
+        <w:rPr>
+          <w:rFonts w:ascii="Helvetica" w:hAnsi="Helvetica"/>
+          <w:b/>
+        </w:rPr>
+        <w:t>or</w:t>
+      </w:r>
+      <w:r>
+        <w:rPr>
+          <w:rFonts w:ascii="Helvetica" w:hAnsi="Helvetica"/>
+          <w:b/>
+          <w:spacing w:val="-14"/>
+        </w:rPr>
+        <w:t xml:space="preserve"> </w:t>
+      </w:r>
+      <w:r>
+        <w:rPr>
+          <w:rFonts w:ascii="Helvetica" w:hAnsi="Helvetica"/>
+          <w:b/>
+        </w:rPr>
         <w:t>personal</w:t>
       </w:r>
       <w:r>
         <w:rPr>
+          <w:rFonts w:ascii="Helvetica" w:hAnsi="Helvetica"/>
+          <w:b/>
           <w:spacing w:val="-15"/>
         </w:rPr>
         <w:t xml:space="preserve"> </w:t>
       </w:r>
       <w:r>
-        <w:t>injury</w:t>
-      </w:r>
-      <w:r>
-        <w:rPr>
-          <w:spacing w:val="-15"/>
-        </w:rPr>
-        <w:t xml:space="preserve"> </w:t>
-      </w:r>
-      <w:r>
-        <w:t>or</w:t>
-      </w:r>
-      <w:r>
-        <w:rPr>
-          <w:spacing w:val="-14"/>
-        </w:rPr>
-        <w:t xml:space="preserve"> </w:t>
-      </w:r>
-      <w:r>
-        <w:t>loss</w:t>
-      </w:r>
-      <w:r>
-        <w:rPr>
-          <w:spacing w:val="-15"/>
-        </w:rPr>
-        <w:t xml:space="preserve"> </w:t>
-      </w:r>
-      <w:r>
-        <w:t>or</w:t>
-      </w:r>
-      <w:r>
-        <w:rPr>
-          <w:spacing w:val="-14"/>
-        </w:rPr>
-        <w:t xml:space="preserve"> </w:t>
-      </w:r>
-      <w:r>
-        <w:t>damage</w:t>
-      </w:r>
-      <w:r>
-        <w:rPr>
-          <w:spacing w:val="-15"/>
-        </w:rPr>
-        <w:t xml:space="preserve"> </w:t>
-      </w:r>
-      <w:r>
-        <w:t>to</w:t>
-      </w:r>
-      <w:r>
-        <w:rPr>
-          <w:spacing w:val="-14"/>
-        </w:rPr>
-        <w:t xml:space="preserve"> </w:t>
-      </w:r>
-      <w:r>
-        <w:t>equipment</w:t>
-      </w:r>
-      <w:r>
-        <w:rPr>
-          <w:spacing w:val="-15"/>
-        </w:rPr>
-        <w:t xml:space="preserve"> </w:t>
-      </w:r>
-      <w:r>
-        <w:t>or</w:t>
-      </w:r>
-      <w:r>
-        <w:rPr>
-          <w:spacing w:val="-14"/>
-        </w:rPr>
-        <w:t xml:space="preserve"> </w:t>
-      </w:r>
-      <w:r>
-        <w:t>personal</w:t>
-      </w:r>
-      <w:r>
-        <w:rPr>
-          <w:spacing w:val="-15"/>
-        </w:rPr>
-        <w:t xml:space="preserve"> </w:t>
-      </w:r>
-      <w:r>
-        <w:t>belongings.</w:t>
+        <w:rPr>
+          <w:rFonts w:ascii="Helvetica" w:hAnsi="Helvetica"/>
+          <w:b/>
+        </w:rPr>
+        <w:t>belongings</w:t>
+      </w:r>
+      <w:r>
+        <w:rPr>
+          <w:rFonts w:ascii="Helvetica" w:hAnsi="Helvetica"/>
+          <w:b/>
+        </w:rPr>
+        <w:t xml:space="preserve"> or personal injury (unless caused by our negligence).</w:t>
       </w:r>
     </w:p>
     <w:p>
@@ -1245,8 +1073,78 @@
         <w:pStyle w:val="BodyText"/>
         <w:spacing w:before="11"/>
         <w:rPr>
-          <w:sz w:val="17"/>
-        </w:rPr>
+          <w:rFonts w:ascii="Helvetica" w:hAnsi="Helvetica"/>
+          <w:b/>
+        </w:rPr>
+      </w:pPr>
+    </w:p>
+    <w:p>
+      <w:pPr>
+        <w:pStyle w:val="Heading2"/>
+        <w:ind w:left="115"/>
+        <w:jc w:val="left"/>
+      </w:pPr>
+      <w:r>
+        <w:t xml:space="preserve">By signing below </w:t>
+      </w:r>
+      <w:r>
+        <w:t>I</w:t>
+      </w:r>
+      <w:r>
+        <w:t xml:space="preserve"> agree that the above details shall be held on file an</w:t>
+      </w:r>
+      <w:r>
+        <w:t>d</w:t>
+      </w:r>
+      <w:r>
+        <w:t xml:space="preserve"> </w:t>
+      </w:r>
+      <w:r>
+        <w:t>computer</w:t>
+      </w:r>
+      <w:r>
+        <w:t xml:space="preserve"> </w:t>
+      </w:r>
+      <w:r>
+        <w:t>and for</w:t>
+      </w:r>
+      <w:r>
+        <w:t xml:space="preserve"> </w:t>
+      </w:r>
+      <w:r>
+        <w:t>those contact details to</w:t>
+      </w:r>
+      <w:r>
+        <w:t xml:space="preserve"> </w:t>
+      </w:r>
+      <w:r>
+        <w:t>be available to</w:t>
+      </w:r>
+      <w:r>
+        <w:t xml:space="preserve"> </w:t>
+      </w:r>
+      <w:r>
+        <w:t>authorised club members</w:t>
+      </w:r>
+      <w:r>
+        <w:t xml:space="preserve">, </w:t>
+      </w:r>
+      <w:r>
+        <w:t xml:space="preserve">should we need to contact you </w:t>
+      </w:r>
+      <w:r>
+        <w:t xml:space="preserve">regarding your child’s membership, coaching, other playing opportunities or for club social purposes. I </w:t>
+      </w:r>
+      <w:r>
+        <w:t>understand that these details will not be passed outside the club.</w:t>
+      </w:r>
+    </w:p>
+    <w:p>
+      <w:pPr>
+        <w:pStyle w:val="Heading2"/>
+        <w:spacing w:line="261" w:lineRule="auto"/>
+        <w:ind w:left="115" w:right="205"/>
+        <w:jc w:val="left"/>
       </w:pPr>
     </w:p>
     <w:p>
@@ -1256,741 +1154,264 @@
         <w:ind w:left="115" w:right="205"/>
         <w:jc w:val="left"/>
       </w:pPr>
-      <w:proofErr w:type="gramStart"/>
-      <w:r>
-        <w:rPr>
-          <w:w w:val="95"/>
-        </w:rPr>
-        <w:t>I</w:t>
-      </w:r>
-      <w:r>
-        <w:rPr>
-          <w:w w:val="95"/>
-        </w:rPr>
-        <w:t xml:space="preserve"> </w:t>
-      </w:r>
-      <w:r>
-        <w:rPr>
-          <w:spacing w:val="-35"/>
-          <w:w w:val="95"/>
-        </w:rPr>
-        <w:t xml:space="preserve"> </w:t>
-      </w:r>
-      <w:r>
-        <w:rPr>
-          <w:w w:val="95"/>
-        </w:rPr>
-        <w:t>give</w:t>
-      </w:r>
-      <w:proofErr w:type="gramEnd"/>
-      <w:r>
-        <w:rPr>
-          <w:w w:val="95"/>
-        </w:rPr>
-        <w:t xml:space="preserve"> </w:t>
-      </w:r>
-      <w:r>
-        <w:rPr>
-          <w:spacing w:val="-35"/>
-          <w:w w:val="95"/>
-        </w:rPr>
-        <w:t xml:space="preserve"> </w:t>
-      </w:r>
-      <w:r>
-        <w:rPr>
-          <w:w w:val="95"/>
-        </w:rPr>
-        <w:t>permission</w:t>
-      </w:r>
-      <w:r>
-        <w:rPr>
-          <w:spacing w:val="-34"/>
-          <w:w w:val="95"/>
-        </w:rPr>
-        <w:t xml:space="preserve"> </w:t>
-      </w:r>
-      <w:r>
-        <w:rPr>
-          <w:spacing w:val="-34"/>
-          <w:w w:val="95"/>
-        </w:rPr>
-        <w:t xml:space="preserve"> </w:t>
-      </w:r>
-      <w:r>
-        <w:rPr>
-          <w:w w:val="95"/>
-        </w:rPr>
-        <w:t>for</w:t>
-      </w:r>
-      <w:r>
-        <w:rPr>
-          <w:spacing w:val="-35"/>
-          <w:w w:val="95"/>
-        </w:rPr>
-        <w:t xml:space="preserve"> </w:t>
-      </w:r>
-      <w:r>
-        <w:rPr>
-          <w:spacing w:val="-35"/>
-          <w:w w:val="95"/>
-        </w:rPr>
-        <w:t xml:space="preserve"> </w:t>
-      </w:r>
-      <w:r>
-        <w:rPr>
-          <w:w w:val="95"/>
-        </w:rPr>
-        <w:t>the</w:t>
-      </w:r>
-      <w:r>
-        <w:rPr>
-          <w:spacing w:val="-34"/>
-          <w:w w:val="95"/>
-        </w:rPr>
-        <w:t xml:space="preserve"> </w:t>
-      </w:r>
-      <w:r>
-        <w:rPr>
-          <w:spacing w:val="-34"/>
-          <w:w w:val="95"/>
-        </w:rPr>
-        <w:t xml:space="preserve"> </w:t>
-      </w:r>
-      <w:r>
-        <w:rPr>
-          <w:w w:val="95"/>
-        </w:rPr>
-        <w:t>above</w:t>
-      </w:r>
-      <w:r>
-        <w:rPr>
-          <w:spacing w:val="-35"/>
-          <w:w w:val="95"/>
-        </w:rPr>
-        <w:t xml:space="preserve"> </w:t>
-      </w:r>
-      <w:r>
-        <w:rPr>
-          <w:spacing w:val="-35"/>
-          <w:w w:val="95"/>
-        </w:rPr>
-        <w:t xml:space="preserve"> </w:t>
-      </w:r>
-      <w:r>
-        <w:rPr>
-          <w:w w:val="95"/>
-        </w:rPr>
-        <w:t>details</w:t>
-      </w:r>
-      <w:r>
-        <w:rPr>
-          <w:spacing w:val="-35"/>
-          <w:w w:val="95"/>
-        </w:rPr>
-        <w:t xml:space="preserve"> </w:t>
-      </w:r>
-      <w:r>
-        <w:rPr>
-          <w:spacing w:val="-35"/>
-          <w:w w:val="95"/>
-        </w:rPr>
-        <w:t xml:space="preserve"> </w:t>
-      </w:r>
-      <w:r>
-        <w:rPr>
-          <w:w w:val="95"/>
-        </w:rPr>
-        <w:t>to</w:t>
-      </w:r>
-      <w:r>
-        <w:rPr>
-          <w:w w:val="95"/>
-        </w:rPr>
-        <w:t xml:space="preserve"> </w:t>
-      </w:r>
-      <w:r>
-        <w:rPr>
-          <w:spacing w:val="-34"/>
-          <w:w w:val="95"/>
-        </w:rPr>
-        <w:t xml:space="preserve"> </w:t>
-      </w:r>
-      <w:r>
-        <w:rPr>
-          <w:w w:val="95"/>
-        </w:rPr>
-        <w:t>be</w:t>
-      </w:r>
-      <w:r>
-        <w:rPr>
-          <w:spacing w:val="-35"/>
-          <w:w w:val="95"/>
-        </w:rPr>
-        <w:t xml:space="preserve"> </w:t>
-      </w:r>
-      <w:r>
-        <w:rPr>
-          <w:spacing w:val="-35"/>
-          <w:w w:val="95"/>
-        </w:rPr>
-        <w:t xml:space="preserve"> </w:t>
-      </w:r>
-      <w:r>
-        <w:rPr>
-          <w:w w:val="95"/>
-        </w:rPr>
-        <w:t>held</w:t>
-      </w:r>
-      <w:r>
-        <w:rPr>
-          <w:spacing w:val="-34"/>
-          <w:w w:val="95"/>
-        </w:rPr>
-        <w:t xml:space="preserve"> </w:t>
-      </w:r>
-      <w:r>
-        <w:rPr>
-          <w:spacing w:val="-34"/>
-          <w:w w:val="95"/>
-        </w:rPr>
-        <w:t xml:space="preserve"> </w:t>
-      </w:r>
-      <w:r>
-        <w:rPr>
-          <w:w w:val="95"/>
-        </w:rPr>
-        <w:t>on</w:t>
-      </w:r>
-      <w:r>
-        <w:rPr>
-          <w:spacing w:val="-35"/>
-          <w:w w:val="95"/>
-        </w:rPr>
-        <w:t xml:space="preserve"> </w:t>
-      </w:r>
-      <w:r>
-        <w:rPr>
-          <w:spacing w:val="-35"/>
-          <w:w w:val="95"/>
-        </w:rPr>
-        <w:t xml:space="preserve"> </w:t>
-      </w:r>
-      <w:r>
-        <w:rPr>
-          <w:w w:val="95"/>
-        </w:rPr>
-        <w:t>computer</w:t>
-      </w:r>
-      <w:r>
-        <w:rPr>
-          <w:spacing w:val="-35"/>
-          <w:w w:val="95"/>
-        </w:rPr>
-        <w:t xml:space="preserve"> </w:t>
-      </w:r>
-      <w:r>
-        <w:rPr>
-          <w:spacing w:val="-35"/>
-          <w:w w:val="95"/>
-        </w:rPr>
-        <w:t xml:space="preserve"> </w:t>
-      </w:r>
-      <w:r>
-        <w:rPr>
-          <w:w w:val="95"/>
-        </w:rPr>
-        <w:t>and</w:t>
-      </w:r>
-      <w:r>
-        <w:rPr>
-          <w:spacing w:val="-34"/>
-          <w:w w:val="95"/>
-        </w:rPr>
-        <w:t xml:space="preserve"> </w:t>
-      </w:r>
-      <w:r>
-        <w:rPr>
-          <w:spacing w:val="-34"/>
-          <w:w w:val="95"/>
-        </w:rPr>
-        <w:t xml:space="preserve"> </w:t>
-      </w:r>
-      <w:r>
-        <w:rPr>
-          <w:w w:val="95"/>
-        </w:rPr>
-        <w:t>for</w:t>
-      </w:r>
-      <w:r>
-        <w:rPr>
-          <w:w w:val="95"/>
-        </w:rPr>
-        <w:t xml:space="preserve"> </w:t>
-      </w:r>
-      <w:r>
-        <w:rPr>
-          <w:spacing w:val="-35"/>
-          <w:w w:val="95"/>
-        </w:rPr>
-        <w:t xml:space="preserve"> </w:t>
-      </w:r>
-      <w:r>
-        <w:rPr>
-          <w:w w:val="95"/>
-        </w:rPr>
-        <w:t>those</w:t>
-      </w:r>
-      <w:r>
-        <w:rPr>
-          <w:spacing w:val="-34"/>
-          <w:w w:val="95"/>
-        </w:rPr>
-        <w:t xml:space="preserve"> </w:t>
-      </w:r>
-      <w:r>
-        <w:rPr>
-          <w:spacing w:val="-34"/>
-          <w:w w:val="95"/>
-        </w:rPr>
-        <w:t xml:space="preserve"> </w:t>
-      </w:r>
-      <w:r>
-        <w:rPr>
-          <w:w w:val="95"/>
-        </w:rPr>
-        <w:t>contact</w:t>
-      </w:r>
-      <w:r>
-        <w:rPr>
-          <w:spacing w:val="-35"/>
-          <w:w w:val="95"/>
-        </w:rPr>
-        <w:t xml:space="preserve"> </w:t>
-      </w:r>
-      <w:r>
-        <w:rPr>
-          <w:spacing w:val="-35"/>
-          <w:w w:val="95"/>
-        </w:rPr>
-        <w:t xml:space="preserve"> </w:t>
-      </w:r>
-      <w:r>
-        <w:rPr>
-          <w:w w:val="95"/>
-        </w:rPr>
-        <w:t>details</w:t>
-      </w:r>
-      <w:r>
-        <w:rPr>
-          <w:spacing w:val="-34"/>
-          <w:w w:val="95"/>
-        </w:rPr>
-        <w:t xml:space="preserve"> </w:t>
-      </w:r>
-      <w:r>
-        <w:rPr>
-          <w:spacing w:val="-34"/>
-          <w:w w:val="95"/>
-        </w:rPr>
-        <w:t xml:space="preserve"> </w:t>
-      </w:r>
-      <w:r>
-        <w:rPr>
-          <w:w w:val="95"/>
-        </w:rPr>
-        <w:t>to</w:t>
-      </w:r>
-      <w:r>
-        <w:rPr>
-          <w:w w:val="95"/>
-        </w:rPr>
-        <w:t xml:space="preserve"> </w:t>
-      </w:r>
-      <w:r>
-        <w:rPr>
-          <w:spacing w:val="-35"/>
-          <w:w w:val="95"/>
-        </w:rPr>
-        <w:t xml:space="preserve"> </w:t>
-      </w:r>
-      <w:r>
-        <w:rPr>
-          <w:w w:val="95"/>
-        </w:rPr>
-        <w:t>be</w:t>
-      </w:r>
-      <w:r>
-        <w:rPr>
-          <w:spacing w:val="-35"/>
-          <w:w w:val="95"/>
-        </w:rPr>
-        <w:t xml:space="preserve"> </w:t>
-      </w:r>
-      <w:r>
-        <w:rPr>
-          <w:spacing w:val="-35"/>
-          <w:w w:val="95"/>
-        </w:rPr>
-        <w:t xml:space="preserve"> </w:t>
-      </w:r>
-      <w:r>
-        <w:rPr>
-          <w:w w:val="95"/>
-        </w:rPr>
-        <w:t>available</w:t>
-      </w:r>
-      <w:r>
-        <w:rPr>
-          <w:spacing w:val="-34"/>
-          <w:w w:val="95"/>
-        </w:rPr>
-        <w:t xml:space="preserve"> </w:t>
-      </w:r>
-      <w:r>
-        <w:rPr>
-          <w:spacing w:val="-34"/>
-          <w:w w:val="95"/>
-        </w:rPr>
-        <w:t xml:space="preserve"> </w:t>
-      </w:r>
-      <w:r>
-        <w:rPr>
-          <w:w w:val="95"/>
-        </w:rPr>
-        <w:t>to</w:t>
-      </w:r>
-      <w:r>
-        <w:rPr>
-          <w:w w:val="95"/>
-        </w:rPr>
-        <w:t xml:space="preserve"> </w:t>
-      </w:r>
-      <w:r>
-        <w:rPr>
-          <w:spacing w:val="-35"/>
-          <w:w w:val="95"/>
-        </w:rPr>
-        <w:t xml:space="preserve"> </w:t>
-      </w:r>
-      <w:proofErr w:type="spellStart"/>
-      <w:r>
-        <w:rPr>
-          <w:w w:val="95"/>
-        </w:rPr>
-        <w:t>authorised</w:t>
-      </w:r>
-      <w:proofErr w:type="spellEnd"/>
-      <w:r>
-        <w:rPr>
-          <w:w w:val="95"/>
-        </w:rPr>
-        <w:t xml:space="preserve"> club</w:t>
-      </w:r>
-      <w:r>
-        <w:rPr>
-          <w:spacing w:val="-28"/>
-          <w:w w:val="95"/>
-        </w:rPr>
-        <w:t xml:space="preserve"> </w:t>
-      </w:r>
-      <w:r>
-        <w:rPr>
-          <w:w w:val="95"/>
-        </w:rPr>
-        <w:t>members</w:t>
-      </w:r>
-      <w:r>
-        <w:rPr>
-          <w:spacing w:val="-27"/>
-          <w:w w:val="95"/>
-        </w:rPr>
-        <w:t xml:space="preserve"> </w:t>
-      </w:r>
-      <w:r>
-        <w:rPr>
-          <w:w w:val="95"/>
-        </w:rPr>
-        <w:t>with</w:t>
-      </w:r>
-      <w:r>
-        <w:rPr>
-          <w:spacing w:val="-27"/>
-          <w:w w:val="95"/>
-        </w:rPr>
-        <w:t xml:space="preserve"> </w:t>
-      </w:r>
-      <w:r>
-        <w:rPr>
-          <w:w w:val="95"/>
-        </w:rPr>
-        <w:t>an</w:t>
-      </w:r>
-      <w:r>
-        <w:rPr>
-          <w:spacing w:val="-28"/>
-          <w:w w:val="95"/>
-        </w:rPr>
-        <w:t xml:space="preserve"> </w:t>
-      </w:r>
-      <w:proofErr w:type="spellStart"/>
-      <w:r>
-        <w:rPr>
-          <w:w w:val="95"/>
-        </w:rPr>
-        <w:t>authorised</w:t>
-      </w:r>
-      <w:proofErr w:type="spellEnd"/>
-      <w:r>
-        <w:rPr>
-          <w:spacing w:val="-27"/>
-          <w:w w:val="95"/>
-        </w:rPr>
-        <w:t xml:space="preserve"> </w:t>
-      </w:r>
-      <w:r>
-        <w:rPr>
-          <w:w w:val="95"/>
-        </w:rPr>
-        <w:t>password</w:t>
-      </w:r>
-      <w:r>
-        <w:rPr>
-          <w:spacing w:val="-27"/>
-          <w:w w:val="95"/>
-        </w:rPr>
-        <w:t xml:space="preserve"> </w:t>
-      </w:r>
-      <w:r>
-        <w:rPr>
-          <w:w w:val="95"/>
-        </w:rPr>
-        <w:t>via</w:t>
-      </w:r>
-      <w:r>
-        <w:rPr>
-          <w:spacing w:val="-27"/>
-          <w:w w:val="95"/>
-        </w:rPr>
-        <w:t xml:space="preserve"> </w:t>
-      </w:r>
-      <w:r>
-        <w:rPr>
-          <w:w w:val="95"/>
-        </w:rPr>
-        <w:t>the</w:t>
-      </w:r>
-      <w:r>
-        <w:rPr>
-          <w:spacing w:val="-28"/>
-          <w:w w:val="95"/>
-        </w:rPr>
-        <w:t xml:space="preserve"> </w:t>
-      </w:r>
-      <w:r>
-        <w:rPr>
-          <w:w w:val="95"/>
-        </w:rPr>
-        <w:t>club</w:t>
-      </w:r>
-      <w:r>
-        <w:rPr>
-          <w:spacing w:val="-27"/>
-          <w:w w:val="95"/>
-        </w:rPr>
-        <w:t xml:space="preserve"> </w:t>
-      </w:r>
-      <w:r>
-        <w:rPr>
-          <w:w w:val="95"/>
-        </w:rPr>
-        <w:t>web</w:t>
-      </w:r>
-      <w:r>
-        <w:rPr>
-          <w:spacing w:val="-27"/>
-          <w:w w:val="95"/>
-        </w:rPr>
-        <w:t xml:space="preserve"> </w:t>
-      </w:r>
-      <w:r>
-        <w:rPr>
-          <w:w w:val="95"/>
-        </w:rPr>
-        <w:t>site.</w:t>
-      </w:r>
-      <w:r>
-        <w:rPr>
-          <w:spacing w:val="-27"/>
-          <w:w w:val="95"/>
-        </w:rPr>
-        <w:t xml:space="preserve"> </w:t>
-      </w:r>
-      <w:r>
-        <w:rPr>
-          <w:w w:val="95"/>
-        </w:rPr>
-        <w:t>I</w:t>
-      </w:r>
-      <w:r>
-        <w:rPr>
-          <w:spacing w:val="-28"/>
-          <w:w w:val="95"/>
-        </w:rPr>
-        <w:t xml:space="preserve"> </w:t>
-      </w:r>
-      <w:r>
-        <w:rPr>
-          <w:w w:val="95"/>
-        </w:rPr>
-        <w:t>understand</w:t>
-      </w:r>
-      <w:r>
-        <w:rPr>
-          <w:spacing w:val="-27"/>
-          <w:w w:val="95"/>
-        </w:rPr>
-        <w:t xml:space="preserve"> </w:t>
-      </w:r>
-      <w:r>
-        <w:rPr>
-          <w:w w:val="95"/>
-        </w:rPr>
-        <w:t>that</w:t>
-      </w:r>
-      <w:r>
-        <w:rPr>
-          <w:spacing w:val="-27"/>
-          <w:w w:val="95"/>
-        </w:rPr>
-        <w:t xml:space="preserve"> </w:t>
-      </w:r>
-      <w:r>
-        <w:rPr>
-          <w:w w:val="95"/>
-        </w:rPr>
-        <w:t>these</w:t>
-      </w:r>
-      <w:r>
-        <w:rPr>
-          <w:spacing w:val="-27"/>
-          <w:w w:val="95"/>
-        </w:rPr>
-        <w:t xml:space="preserve"> </w:t>
-      </w:r>
-      <w:r>
-        <w:rPr>
-          <w:w w:val="95"/>
-        </w:rPr>
-        <w:t>details</w:t>
-      </w:r>
-      <w:r>
-        <w:rPr>
-          <w:spacing w:val="-28"/>
-          <w:w w:val="95"/>
-        </w:rPr>
-        <w:t xml:space="preserve"> </w:t>
-      </w:r>
-      <w:r>
-        <w:rPr>
-          <w:w w:val="95"/>
-        </w:rPr>
-        <w:t>will</w:t>
-      </w:r>
-      <w:r>
-        <w:rPr>
-          <w:spacing w:val="-27"/>
-          <w:w w:val="95"/>
-        </w:rPr>
-        <w:t xml:space="preserve"> </w:t>
-      </w:r>
-      <w:r>
-        <w:rPr>
-          <w:w w:val="95"/>
-        </w:rPr>
-        <w:t>not</w:t>
-      </w:r>
-      <w:r>
-        <w:rPr>
-          <w:spacing w:val="-27"/>
-          <w:w w:val="95"/>
-        </w:rPr>
-        <w:t xml:space="preserve"> </w:t>
-      </w:r>
-      <w:r>
-        <w:rPr>
-          <w:w w:val="95"/>
-        </w:rPr>
-        <w:t>be</w:t>
-      </w:r>
-      <w:r>
-        <w:rPr>
-          <w:spacing w:val="-28"/>
-          <w:w w:val="95"/>
-        </w:rPr>
-        <w:t xml:space="preserve"> </w:t>
-      </w:r>
-      <w:r>
-        <w:rPr>
-          <w:w w:val="95"/>
-        </w:rPr>
-        <w:t xml:space="preserve">passed </w:t>
-      </w:r>
-      <w:r>
-        <w:t>outside the</w:t>
-      </w:r>
-      <w:r>
-        <w:rPr>
-          <w:spacing w:val="-24"/>
-        </w:rPr>
-        <w:t xml:space="preserve"> </w:t>
-      </w:r>
-      <w:r>
-        <w:t>club.</w:t>
+      <w:r>
+        <w:t>I give consent to my child’s photograph/video being taken and used for marketing and publicity purposes (in documents or social media)             YES/NO</w:t>
       </w:r>
     </w:p>
     <w:p>
       <w:pPr>
-        <w:spacing w:before="232"/>
-        <w:ind w:left="115"/>
-        <w:rPr>
-          <w:rFonts w:ascii="Helvetica"/>
-          <w:b/>
-          <w:sz w:val="25"/>
-        </w:rPr>
-      </w:pPr>
-      <w:r>
-        <w:rPr>
-          <w:rFonts w:ascii="Helvetica"/>
-          <w:b/>
-          <w:w w:val="90"/>
-          <w:sz w:val="25"/>
-        </w:rPr>
-        <w:t>NOTES</w:t>
-      </w:r>
-    </w:p>
-    <w:p>
-      <w:pPr>
-        <w:pStyle w:val="ListParagraph"/>
-        <w:numPr>
-          <w:ilvl w:val="0"/>
-          <w:numId w:val="1"/>
-        </w:numPr>
         <w:tabs>
           <w:tab w:val="left" w:pos="971"/>
         </w:tabs>
         <w:spacing w:before="246"/>
-        <w:ind w:hanging="215"/>
+        <w:ind w:firstLine="115"/>
         <w:rPr>
           <w:sz w:val="21"/>
         </w:rPr>
       </w:pPr>
       <w:r>
-        <w:pict w14:anchorId="0BF89711">
-          <v:shape id="_x0000_s1027" alt="" style="position:absolute;left:0;text-align:left;margin-left:48.05pt;margin-top:18.7pt;width:3.25pt;height:3.25pt;z-index:251656704;mso-wrap-edited:f;mso-width-percent:0;mso-height-percent:0;mso-position-horizontal-relative:page;mso-width-percent:0;mso-height-percent:0" coordsize="65,65" path="m32,64l18,62,8,56,2,46,,32,2,18,8,8,18,2,32,,46,2,56,8r6,10l64,32,62,46,56,56,46,62,32,64xe" fillcolor="black" stroked="f">
-            <v:path arrowok="t" o:connecttype="custom" o:connectlocs="20320,278130;11430,276860;5080,273050;1270,266700;0,257810;1270,248920;5080,242570;11430,238760;20320,237490;29210,238760;35560,242570;39370,248920;40640,257810;39370,266700;35560,273050;29210,276860;20320,278130" o:connectangles="0,0,0,0,0,0,0,0,0,0,0,0,0,0,0,0,0"/>
-            <w10:wrap anchorx="page"/>
-          </v:shape>
-        </w:pict>
+        <w:rPr>
+          <w:noProof/>
+        </w:rPr>
+        <mc:AlternateContent>
+          <mc:Choice Requires="wps">
+            <w:drawing>
+              <wp:anchor distT="0" distB="0" distL="114300" distR="114300" simplePos="0" relativeHeight="251656704" behindDoc="0" locked="0" layoutInCell="1" allowOverlap="1" wp14:anchorId="0BF89711" wp14:editId="05E252C5">
+                <wp:simplePos x="0" y="0"/>
+                <wp:positionH relativeFrom="page">
+                  <wp:posOffset>610235</wp:posOffset>
+                </wp:positionH>
+                <wp:positionV relativeFrom="paragraph">
+                  <wp:posOffset>237490</wp:posOffset>
+                </wp:positionV>
+                <wp:extent cx="41275" cy="41275"/>
+                <wp:effectExtent l="635" t="0" r="8890" b="13335"/>
+                <wp:wrapNone/>
+                <wp:docPr id="2" name="Freeform 3"/>
+                <wp:cNvGraphicFramePr>
+                  <a:graphicFrameLocks xmlns:a="http://schemas.openxmlformats.org/drawingml/2006/main"/>
+                </wp:cNvGraphicFramePr>
+                <a:graphic xmlns:a="http://schemas.openxmlformats.org/drawingml/2006/main">
+                  <a:graphicData uri="http://schemas.microsoft.com/office/word/2010/wordprocessingShape">
+                    <wps:wsp>
+                      <wps:cNvSpPr>
+                        <a:spLocks/>
+                      </wps:cNvSpPr>
+                      <wps:spPr bwMode="auto">
+                        <a:xfrm>
+                          <a:off x="0" y="0"/>
+                          <a:ext cx="41275" cy="41275"/>
+                        </a:xfrm>
+                        <a:custGeom>
+                          <a:avLst/>
+                          <a:gdLst>
+                            <a:gd name="T0" fmla="*/ 2147483646 w 65"/>
+                            <a:gd name="T1" fmla="*/ 2147483646 h 65"/>
+                            <a:gd name="T2" fmla="*/ 2147483646 w 65"/>
+                            <a:gd name="T3" fmla="*/ 2147483646 h 65"/>
+                            <a:gd name="T4" fmla="*/ 2048383000 w 65"/>
+                            <a:gd name="T5" fmla="*/ 2147483646 h 65"/>
+                            <a:gd name="T6" fmla="*/ 512095750 w 65"/>
+                            <a:gd name="T7" fmla="*/ 2147483646 h 65"/>
+                            <a:gd name="T8" fmla="*/ 0 w 65"/>
+                            <a:gd name="T9" fmla="*/ 2147483646 h 65"/>
+                            <a:gd name="T10" fmla="*/ 512095750 w 65"/>
+                            <a:gd name="T11" fmla="*/ 2147483646 h 65"/>
+                            <a:gd name="T12" fmla="*/ 2048383000 w 65"/>
+                            <a:gd name="T13" fmla="*/ 2147483646 h 65"/>
+                            <a:gd name="T14" fmla="*/ 2147483646 w 65"/>
+                            <a:gd name="T15" fmla="*/ 2147483646 h 65"/>
+                            <a:gd name="T16" fmla="*/ 2147483646 w 65"/>
+                            <a:gd name="T17" fmla="*/ 2147483646 h 65"/>
+                            <a:gd name="T18" fmla="*/ 2147483646 w 65"/>
+                            <a:gd name="T19" fmla="*/ 2147483646 h 65"/>
+                            <a:gd name="T20" fmla="*/ 2147483646 w 65"/>
+                            <a:gd name="T21" fmla="*/ 2147483646 h 65"/>
+                            <a:gd name="T22" fmla="*/ 2147483646 w 65"/>
+                            <a:gd name="T23" fmla="*/ 2147483646 h 65"/>
+                            <a:gd name="T24" fmla="*/ 2147483646 w 65"/>
+                            <a:gd name="T25" fmla="*/ 2147483646 h 65"/>
+                            <a:gd name="T26" fmla="*/ 2147483646 w 65"/>
+                            <a:gd name="T27" fmla="*/ 2147483646 h 65"/>
+                            <a:gd name="T28" fmla="*/ 2147483646 w 65"/>
+                            <a:gd name="T29" fmla="*/ 2147483646 h 65"/>
+                            <a:gd name="T30" fmla="*/ 2147483646 w 65"/>
+                            <a:gd name="T31" fmla="*/ 2147483646 h 65"/>
+                            <a:gd name="T32" fmla="*/ 2147483646 w 65"/>
+                            <a:gd name="T33" fmla="*/ 2147483646 h 65"/>
+                            <a:gd name="T34" fmla="*/ 0 60000 65536"/>
+                            <a:gd name="T35" fmla="*/ 0 60000 65536"/>
+                            <a:gd name="T36" fmla="*/ 0 60000 65536"/>
+                            <a:gd name="T37" fmla="*/ 0 60000 65536"/>
+                            <a:gd name="T38" fmla="*/ 0 60000 65536"/>
+                            <a:gd name="T39" fmla="*/ 0 60000 65536"/>
+                            <a:gd name="T40" fmla="*/ 0 60000 65536"/>
+                            <a:gd name="T41" fmla="*/ 0 60000 65536"/>
+                            <a:gd name="T42" fmla="*/ 0 60000 65536"/>
+                            <a:gd name="T43" fmla="*/ 0 60000 65536"/>
+                            <a:gd name="T44" fmla="*/ 0 60000 65536"/>
+                            <a:gd name="T45" fmla="*/ 0 60000 65536"/>
+                            <a:gd name="T46" fmla="*/ 0 60000 65536"/>
+                            <a:gd name="T47" fmla="*/ 0 60000 65536"/>
+                            <a:gd name="T48" fmla="*/ 0 60000 65536"/>
+                            <a:gd name="T49" fmla="*/ 0 60000 65536"/>
+                            <a:gd name="T50" fmla="*/ 0 60000 65536"/>
+                          </a:gdLst>
+                          <a:ahLst/>
+                          <a:cxnLst>
+                            <a:cxn ang="T34">
+                              <a:pos x="T0" y="T1"/>
+                            </a:cxn>
+                            <a:cxn ang="T35">
+                              <a:pos x="T2" y="T3"/>
+                            </a:cxn>
+                            <a:cxn ang="T36">
+                              <a:pos x="T4" y="T5"/>
+                            </a:cxn>
+                            <a:cxn ang="T37">
+                              <a:pos x="T6" y="T7"/>
+                            </a:cxn>
+                            <a:cxn ang="T38">
+                              <a:pos x="T8" y="T9"/>
+                            </a:cxn>
+                            <a:cxn ang="T39">
+                              <a:pos x="T10" y="T11"/>
+                            </a:cxn>
+                            <a:cxn ang="T40">
+                              <a:pos x="T12" y="T13"/>
+                            </a:cxn>
+                            <a:cxn ang="T41">
+                              <a:pos x="T14" y="T15"/>
+                            </a:cxn>
+                            <a:cxn ang="T42">
+                              <a:pos x="T16" y="T17"/>
+                            </a:cxn>
+                            <a:cxn ang="T43">
+                              <a:pos x="T18" y="T19"/>
+                            </a:cxn>
+                            <a:cxn ang="T44">
+                              <a:pos x="T20" y="T21"/>
+                            </a:cxn>
+                            <a:cxn ang="T45">
+                              <a:pos x="T22" y="T23"/>
+                            </a:cxn>
+                            <a:cxn ang="T46">
+                              <a:pos x="T24" y="T25"/>
+                            </a:cxn>
+                            <a:cxn ang="T47">
+                              <a:pos x="T26" y="T27"/>
+                            </a:cxn>
+                            <a:cxn ang="T48">
+                              <a:pos x="T28" y="T29"/>
+                            </a:cxn>
+                            <a:cxn ang="T49">
+                              <a:pos x="T30" y="T31"/>
+                            </a:cxn>
+                            <a:cxn ang="T50">
+                              <a:pos x="T32" y="T33"/>
+                            </a:cxn>
+                          </a:cxnLst>
+                          <a:rect l="0" t="0" r="r" b="b"/>
+                          <a:pathLst>
+                            <a:path w="65" h="65">
+                              <a:moveTo>
+                                <a:pt x="32" y="64"/>
+                              </a:moveTo>
+                              <a:lnTo>
+                                <a:pt x="18" y="62"/>
+                              </a:lnTo>
+                              <a:lnTo>
+                                <a:pt x="8" y="56"/>
+                              </a:lnTo>
+                              <a:lnTo>
+                                <a:pt x="2" y="46"/>
+                              </a:lnTo>
+                              <a:lnTo>
+                                <a:pt x="0" y="32"/>
+                              </a:lnTo>
+                              <a:lnTo>
+                                <a:pt x="2" y="18"/>
+                              </a:lnTo>
+                              <a:lnTo>
+                                <a:pt x="8" y="8"/>
+                              </a:lnTo>
+                              <a:lnTo>
+                                <a:pt x="18" y="2"/>
+                              </a:lnTo>
+                              <a:lnTo>
+                                <a:pt x="32" y="0"/>
+                              </a:lnTo>
+                              <a:lnTo>
+                                <a:pt x="46" y="2"/>
+                              </a:lnTo>
+                              <a:lnTo>
+                                <a:pt x="56" y="8"/>
+                              </a:lnTo>
+                              <a:lnTo>
+                                <a:pt x="62" y="18"/>
+                              </a:lnTo>
+                              <a:lnTo>
+                                <a:pt x="64" y="32"/>
+                              </a:lnTo>
+                              <a:lnTo>
+                                <a:pt x="62" y="46"/>
+                              </a:lnTo>
+                              <a:lnTo>
+                                <a:pt x="56" y="56"/>
+                              </a:lnTo>
+                              <a:lnTo>
+                                <a:pt x="46" y="62"/>
+                              </a:lnTo>
+                              <a:lnTo>
+                                <a:pt x="32" y="64"/>
+                              </a:lnTo>
+                              <a:close/>
+                            </a:path>
+                          </a:pathLst>
+                        </a:custGeom>
+                        <a:solidFill>
+                          <a:srgbClr val="000000"/>
+                        </a:solidFill>
+                        <a:ln>
+                          <a:noFill/>
+                        </a:ln>
+                        <a:extLst>
+                          <a:ext uri="{91240B29-F687-4F45-9708-019B960494DF}">
+                            <a14:hiddenLine xmlns:a14="http://schemas.microsoft.com/office/drawing/2010/main" w="9525">
+                              <a:solidFill>
+                                <a:srgbClr val="000000"/>
+                              </a:solidFill>
+                              <a:round/>
+                              <a:headEnd/>
+                              <a:tailEnd/>
+                            </a14:hiddenLine>
+                          </a:ext>
+                        </a:extLst>
+                      </wps:spPr>
+                      <wps:bodyPr rot="0" vert="horz" wrap="square" lIns="91440" tIns="45720" rIns="91440" bIns="45720" anchor="t" anchorCtr="0" upright="1">
+                        <a:noAutofit/>
+                      </wps:bodyPr>
+                    </wps:wsp>
+                  </a:graphicData>
+                </a:graphic>
+                <wp14:sizeRelH relativeFrom="page">
+                  <wp14:pctWidth>0</wp14:pctWidth>
+                </wp14:sizeRelH>
+                <wp14:sizeRelV relativeFrom="page">
+                  <wp14:pctHeight>0</wp14:pctHeight>
+                </wp14:sizeRelV>
+              </wp:anchor>
+            </w:drawing>
+          </mc:Choice>
+          <mc:Fallback>
+            <w:pict>
+              <v:shape w14:anchorId="44BF2D53" id="Freeform 3" o:spid="_x0000_s1026" style="position:absolute;margin-left:48.05pt;margin-top:18.7pt;width:3.25pt;height:3.25pt;z-index:251656704;visibility:visible;mso-wrap-style:square;mso-width-percent:0;mso-height-percent:0;mso-wrap-distance-left:9pt;mso-wrap-distance-top:0;mso-wrap-distance-right:9pt;mso-wrap-distance-bottom:0;mso-position-horizontal:absolute;mso-position-horizontal-relative:page;mso-position-vertical:absolute;mso-position-vertical-relative:text;mso-width-percent:0;mso-height-percent:0;mso-width-relative:page;mso-height-relative:page;v-text-anchor:top" coordsize="65,65" o:gfxdata="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" path="m32,64l18,62,8,56,2,46,,32,2,18,8,8,18,2,32,,46,2,56,8,62,18,64,32,62,46,56,56,46,62,32,64xe" fillcolor="black" stroked="f">
+                <v:path arrowok="t" o:connecttype="custom" o:connectlocs="2147483646,2147483646;2147483646,2147483646;2147483646,2147483646;2147483646,2147483646;0,2147483646;2147483646,2147483646;2147483646,2147483646;2147483646,2147483646;2147483646,2147483646;2147483646,2147483646;2147483646,2147483646;2147483646,2147483646;2147483646,2147483646;2147483646,2147483646;2147483646,2147483646;2147483646,2147483646;2147483646,2147483646" o:connectangles="0,0,0,0,0,0,0,0,0,0,0,0,0,0,0,0,0"/>
+                <w10:wrap anchorx="page"/>
+              </v:shape>
+            </w:pict>
+          </mc:Fallback>
+        </mc:AlternateContent>
       </w:r>
       <w:r>
         <w:rPr>
@@ -2210,30 +1631,285 @@
     <w:p>
       <w:pPr>
         <w:pStyle w:val="Heading2"/>
-        <w:numPr>
-          <w:ilvl w:val="0"/>
-          <w:numId w:val="1"/>
-        </w:numPr>
         <w:tabs>
           <w:tab w:val="left" w:pos="981"/>
         </w:tabs>
         <w:spacing w:line="277" w:lineRule="exact"/>
-        <w:ind w:left="980" w:right="0" w:hanging="225"/>
-      </w:pPr>
-      <w:r>
-        <w:pict w14:anchorId="47ED1EC6">
-          <v:shape id="_x0000_s1026" alt="" style="position:absolute;left:0;text-align:left;margin-left:48.05pt;margin-top:6.2pt;width:3.25pt;height:3.25pt;z-index:251657728;mso-wrap-edited:f;mso-width-percent:0;mso-height-percent:0;mso-position-horizontal-relative:page;mso-width-percent:0;mso-height-percent:0" coordsize="65,65" path="m32,64l18,62,8,56,2,46,,32,2,18,8,8,18,2,32,,46,2,56,8r6,10l64,32,62,46,56,56,46,62,32,64xe" fillcolor="black" stroked="f">
-            <v:path arrowok="t" o:connecttype="custom" o:connectlocs="20320,119380;11430,118110;5080,114300;1270,107950;0,99060;1270,90170;5080,83820;11430,80010;20320,78740;29210,80010;35560,83820;39370,90170;40640,99060;39370,107950;35560,114300;29210,118110;20320,119380" o:connectangles="0,0,0,0,0,0,0,0,0,0,0,0,0,0,0,0,0"/>
-            <w10:wrap anchorx="page"/>
-          </v:shape>
-        </w:pict>
-      </w:r>
-      <w:r>
+        <w:ind w:left="0" w:right="0" w:firstLine="413"/>
+        <w:jc w:val="left"/>
         <w:rPr>
           <w:rFonts w:ascii="Arial Unicode MS"/>
           <w:b w:val="0"/>
         </w:rPr>
-        <w:t>Contact:</w:t>
+      </w:pPr>
+    </w:p>
+    <w:p>
+      <w:pPr>
+        <w:pStyle w:val="Heading2"/>
+        <w:tabs>
+          <w:tab w:val="left" w:pos="981"/>
+        </w:tabs>
+        <w:spacing w:line="277" w:lineRule="exact"/>
+        <w:ind w:left="0" w:right="0" w:firstLine="115"/>
+        <w:jc w:val="left"/>
+      </w:pPr>
+      <w:r>
+        <w:rPr>
+          <w:noProof/>
+        </w:rPr>
+        <mc:AlternateContent>
+          <mc:Choice Requires="wps">
+            <w:drawing>
+              <wp:anchor distT="0" distB="0" distL="114300" distR="114300" simplePos="0" relativeHeight="251657728" behindDoc="0" locked="0" layoutInCell="1" allowOverlap="1" wp14:anchorId="47ED1EC6" wp14:editId="1404609D">
+                <wp:simplePos x="0" y="0"/>
+                <wp:positionH relativeFrom="page">
+                  <wp:posOffset>610235</wp:posOffset>
+                </wp:positionH>
+                <wp:positionV relativeFrom="paragraph">
+                  <wp:posOffset>78740</wp:posOffset>
+                </wp:positionV>
+                <wp:extent cx="41275" cy="41275"/>
+                <wp:effectExtent l="635" t="2540" r="8890" b="6985"/>
+                <wp:wrapNone/>
+                <wp:docPr id="1" name="Freeform 2"/>
+                <wp:cNvGraphicFramePr>
+                  <a:graphicFrameLocks xmlns:a="http://schemas.openxmlformats.org/drawingml/2006/main"/>
+                </wp:cNvGraphicFramePr>
+                <a:graphic xmlns:a="http://schemas.openxmlformats.org/drawingml/2006/main">
+                  <a:graphicData uri="http://schemas.microsoft.com/office/word/2010/wordprocessingShape">
+                    <wps:wsp>
+                      <wps:cNvSpPr>
+                        <a:spLocks/>
+                      </wps:cNvSpPr>
+                      <wps:spPr bwMode="auto">
+                        <a:xfrm>
+                          <a:off x="0" y="0"/>
+                          <a:ext cx="41275" cy="41275"/>
+                        </a:xfrm>
+                        <a:custGeom>
+                          <a:avLst/>
+                          <a:gdLst>
+                            <a:gd name="T0" fmla="*/ 2147483646 w 65"/>
+                            <a:gd name="T1" fmla="*/ 2147483646 h 65"/>
+                            <a:gd name="T2" fmla="*/ 2147483646 w 65"/>
+                            <a:gd name="T3" fmla="*/ 2147483646 h 65"/>
+                            <a:gd name="T4" fmla="*/ 2048383000 w 65"/>
+                            <a:gd name="T5" fmla="*/ 2147483646 h 65"/>
+                            <a:gd name="T6" fmla="*/ 512095750 w 65"/>
+                            <a:gd name="T7" fmla="*/ 2147483646 h 65"/>
+                            <a:gd name="T8" fmla="*/ 0 w 65"/>
+                            <a:gd name="T9" fmla="*/ 2147483646 h 65"/>
+                            <a:gd name="T10" fmla="*/ 512095750 w 65"/>
+                            <a:gd name="T11" fmla="*/ 2147483646 h 65"/>
+                            <a:gd name="T12" fmla="*/ 2048383000 w 65"/>
+                            <a:gd name="T13" fmla="*/ 2147483646 h 65"/>
+                            <a:gd name="T14" fmla="*/ 2147483646 w 65"/>
+                            <a:gd name="T15" fmla="*/ 2147483646 h 65"/>
+                            <a:gd name="T16" fmla="*/ 2147483646 w 65"/>
+                            <a:gd name="T17" fmla="*/ 2147483646 h 65"/>
+                            <a:gd name="T18" fmla="*/ 2147483646 w 65"/>
+                            <a:gd name="T19" fmla="*/ 2147483646 h 65"/>
+                            <a:gd name="T20" fmla="*/ 2147483646 w 65"/>
+                            <a:gd name="T21" fmla="*/ 2147483646 h 65"/>
+                            <a:gd name="T22" fmla="*/ 2147483646 w 65"/>
+                            <a:gd name="T23" fmla="*/ 2147483646 h 65"/>
+                            <a:gd name="T24" fmla="*/ 2147483646 w 65"/>
+                            <a:gd name="T25" fmla="*/ 2147483646 h 65"/>
+                            <a:gd name="T26" fmla="*/ 2147483646 w 65"/>
+                            <a:gd name="T27" fmla="*/ 2147483646 h 65"/>
+                            <a:gd name="T28" fmla="*/ 2147483646 w 65"/>
+                            <a:gd name="T29" fmla="*/ 2147483646 h 65"/>
+                            <a:gd name="T30" fmla="*/ 2147483646 w 65"/>
+                            <a:gd name="T31" fmla="*/ 2147483646 h 65"/>
+                            <a:gd name="T32" fmla="*/ 2147483646 w 65"/>
+                            <a:gd name="T33" fmla="*/ 2147483646 h 65"/>
+                            <a:gd name="T34" fmla="*/ 0 60000 65536"/>
+                            <a:gd name="T35" fmla="*/ 0 60000 65536"/>
+                            <a:gd name="T36" fmla="*/ 0 60000 65536"/>
+                            <a:gd name="T37" fmla="*/ 0 60000 65536"/>
+                            <a:gd name="T38" fmla="*/ 0 60000 65536"/>
+                            <a:gd name="T39" fmla="*/ 0 60000 65536"/>
+                            <a:gd name="T40" fmla="*/ 0 60000 65536"/>
+                            <a:gd name="T41" fmla="*/ 0 60000 65536"/>
+                            <a:gd name="T42" fmla="*/ 0 60000 65536"/>
+                            <a:gd name="T43" fmla="*/ 0 60000 65536"/>
+                            <a:gd name="T44" fmla="*/ 0 60000 65536"/>
+                            <a:gd name="T45" fmla="*/ 0 60000 65536"/>
+                            <a:gd name="T46" fmla="*/ 0 60000 65536"/>
+                            <a:gd name="T47" fmla="*/ 0 60000 65536"/>
+                            <a:gd name="T48" fmla="*/ 0 60000 65536"/>
+                            <a:gd name="T49" fmla="*/ 0 60000 65536"/>
+                            <a:gd name="T50" fmla="*/ 0 60000 65536"/>
+                          </a:gdLst>
+                          <a:ahLst/>
+                          <a:cxnLst>
+                            <a:cxn ang="T34">
+                              <a:pos x="T0" y="T1"/>
+                            </a:cxn>
+                            <a:cxn ang="T35">
+                              <a:pos x="T2" y="T3"/>
+                            </a:cxn>
+                            <a:cxn ang="T36">
+                              <a:pos x="T4" y="T5"/>
+                            </a:cxn>
+                            <a:cxn ang="T37">
+                              <a:pos x="T6" y="T7"/>
+                            </a:cxn>
+                            <a:cxn ang="T38">
+                              <a:pos x="T8" y="T9"/>
+                            </a:cxn>
+                            <a:cxn ang="T39">
+                              <a:pos x="T10" y="T11"/>
+                            </a:cxn>
+                            <a:cxn ang="T40">
+                              <a:pos x="T12" y="T13"/>
+                            </a:cxn>
+                            <a:cxn ang="T41">
+                              <a:pos x="T14" y="T15"/>
+                            </a:cxn>
+                            <a:cxn ang="T42">
+                              <a:pos x="T16" y="T17"/>
+                            </a:cxn>
+                            <a:cxn ang="T43">
+                              <a:pos x="T18" y="T19"/>
+                            </a:cxn>
+                            <a:cxn ang="T44">
+                              <a:pos x="T20" y="T21"/>
+                            </a:cxn>
+                            <a:cxn ang="T45">
+                              <a:pos x="T22" y="T23"/>
+                            </a:cxn>
+                            <a:cxn ang="T46">
+                              <a:pos x="T24" y="T25"/>
+                            </a:cxn>
+                            <a:cxn ang="T47">
+                              <a:pos x="T26" y="T27"/>
+                            </a:cxn>
+                            <a:cxn ang="T48">
+                              <a:pos x="T28" y="T29"/>
+                            </a:cxn>
+                            <a:cxn ang="T49">
+                              <a:pos x="T30" y="T31"/>
+                            </a:cxn>
+                            <a:cxn ang="T50">
+                              <a:pos x="T32" y="T33"/>
+                            </a:cxn>
+                          </a:cxnLst>
+                          <a:rect l="0" t="0" r="r" b="b"/>
+                          <a:pathLst>
+                            <a:path w="65" h="65">
+                              <a:moveTo>
+                                <a:pt x="32" y="64"/>
+                              </a:moveTo>
+                              <a:lnTo>
+                                <a:pt x="18" y="62"/>
+                              </a:lnTo>
+                              <a:lnTo>
+                                <a:pt x="8" y="56"/>
+                              </a:lnTo>
+                              <a:lnTo>
+                                <a:pt x="2" y="46"/>
+                              </a:lnTo>
+                              <a:lnTo>
+                                <a:pt x="0" y="32"/>
+                              </a:lnTo>
+                              <a:lnTo>
+                                <a:pt x="2" y="18"/>
+                              </a:lnTo>
+                              <a:lnTo>
+                                <a:pt x="8" y="8"/>
+                              </a:lnTo>
+                              <a:lnTo>
+                                <a:pt x="18" y="2"/>
+                              </a:lnTo>
+                              <a:lnTo>
+                                <a:pt x="32" y="0"/>
+                              </a:lnTo>
+                              <a:lnTo>
+                                <a:pt x="46" y="2"/>
+                              </a:lnTo>
+                              <a:lnTo>
+                                <a:pt x="56" y="8"/>
+                              </a:lnTo>
+                              <a:lnTo>
+                                <a:pt x="62" y="18"/>
+                              </a:lnTo>
+                              <a:lnTo>
+                                <a:pt x="64" y="32"/>
+                              </a:lnTo>
+                              <a:lnTo>
+                                <a:pt x="62" y="46"/>
+                              </a:lnTo>
+                              <a:lnTo>
+                                <a:pt x="56" y="56"/>
+                              </a:lnTo>
+                              <a:lnTo>
+                                <a:pt x="46" y="62"/>
+                              </a:lnTo>
+                              <a:lnTo>
+                                <a:pt x="32" y="64"/>
+                              </a:lnTo>
+                              <a:close/>
+                            </a:path>
+                          </a:pathLst>
+                        </a:custGeom>
+                        <a:solidFill>
+                          <a:srgbClr val="000000"/>
+                        </a:solidFill>
+                        <a:ln>
+                          <a:noFill/>
+                        </a:ln>
+                        <a:extLst>
+                          <a:ext uri="{91240B29-F687-4F45-9708-019B960494DF}">
+                            <a14:hiddenLine xmlns:a14="http://schemas.microsoft.com/office/drawing/2010/main" w="9525">
+                              <a:solidFill>
+                                <a:srgbClr val="000000"/>
+                              </a:solidFill>
+                              <a:round/>
+                              <a:headEnd/>
+                              <a:tailEnd/>
+                            </a14:hiddenLine>
+                          </a:ext>
+                        </a:extLst>
+                      </wps:spPr>
+                      <wps:bodyPr rot="0" vert="horz" wrap="square" lIns="91440" tIns="45720" rIns="91440" bIns="45720" anchor="t" anchorCtr="0" upright="1">
+                        <a:noAutofit/>
+                      </wps:bodyPr>
+                    </wps:wsp>
+                  </a:graphicData>
+                </a:graphic>
+                <wp14:sizeRelH relativeFrom="page">
+                  <wp14:pctWidth>0</wp14:pctWidth>
+                </wp14:sizeRelH>
+                <wp14:sizeRelV relativeFrom="page">
+                  <wp14:pctHeight>0</wp14:pctHeight>
+                </wp14:sizeRelV>
+              </wp:anchor>
+            </w:drawing>
+          </mc:Choice>
+          <mc:Fallback>
+            <w:pict>
+              <v:shape w14:anchorId="6E4A7E69" id="Freeform 2" o:spid="_x0000_s1026" style="position:absolute;margin-left:48.05pt;margin-top:6.2pt;width:3.25pt;height:3.25pt;z-index:251657728;visibility:visible;mso-wrap-style:square;mso-width-percent:0;mso-height-percent:0;mso-wrap-distance-left:9pt;mso-wrap-distance-top:0;mso-wrap-distance-right:9pt;mso-wrap-distance-bottom:0;mso-position-horizontal:absolute;mso-position-horizontal-relative:page;mso-position-vertical:absolute;mso-position-vertical-relative:text;mso-width-percent:0;mso-height-percent:0;mso-width-relative:page;mso-height-relative:page;v-text-anchor:top" coordsize="65,65" o:gfxdata="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" path="m32,64l18,62,8,56,2,46,,32,2,18,8,8,18,2,32,,46,2,56,8,62,18,64,32,62,46,56,56,46,62,32,64xe" fillcolor="black" stroked="f">
+                <v:path arrowok="t" o:connecttype="custom" o:connectlocs="2147483646,2147483646;2147483646,2147483646;2147483646,2147483646;2147483646,2147483646;0,2147483646;2147483646,2147483646;2147483646,2147483646;2147483646,2147483646;2147483646,2147483646;2147483646,2147483646;2147483646,2147483646;2147483646,2147483646;2147483646,2147483646;2147483646,2147483646;2147483646,2147483646;2147483646,2147483646;2147483646,2147483646" o:connectangles="0,0,0,0,0,0,0,0,0,0,0,0,0,0,0,0,0"/>
+                <w10:wrap anchorx="page"/>
+              </v:shape>
+            </w:pict>
+          </mc:Fallback>
+        </mc:AlternateContent>
+      </w:r>
+      <w:r>
+        <w:rPr>
+          <w:rFonts w:ascii="Arial Unicode MS"/>
+          <w:b w:val="0"/>
+        </w:rPr>
+        <w:t>C</w:t>
+      </w:r>
+      <w:r>
+        <w:rPr>
+          <w:rFonts w:ascii="Arial Unicode MS"/>
+          <w:b w:val="0"/>
+        </w:rPr>
+        <w:t>ontact:</w:t>
       </w:r>
       <w:r>
         <w:rPr>
@@ -2282,7 +1958,7 @@
       <w:r>
         <w:t>(</w:t>
       </w:r>
-      <w:hyperlink r:id="rId6">
+      <w:hyperlink r:id="rId5">
         <w:r>
           <w:rPr>
             <w:color w:val="0000ED"/>
@@ -2296,186 +1972,21 @@
     </w:p>
     <w:p>
       <w:pPr>
-        <w:pStyle w:val="BodyText"/>
-        <w:spacing w:before="200"/>
-        <w:ind w:left="413" w:right="413"/>
-        <w:jc w:val="center"/>
+        <w:pStyle w:val="Heading2"/>
+        <w:tabs>
+          <w:tab w:val="left" w:pos="981"/>
+        </w:tabs>
+        <w:spacing w:line="277" w:lineRule="exact"/>
+        <w:ind w:left="0" w:right="0" w:firstLine="115"/>
+        <w:jc w:val="left"/>
       </w:pPr>
-      <w:r>
-        <w:t xml:space="preserve">Pay directly to </w:t>
-      </w:r>
-      <w:proofErr w:type="spellStart"/>
-      <w:r>
-        <w:t>Matchpoint</w:t>
-      </w:r>
-      <w:proofErr w:type="spellEnd"/>
-      <w:r>
-        <w:t xml:space="preserve"> </w:t>
-      </w:r>
-      <w:proofErr w:type="spellStart"/>
-      <w:r>
-        <w:t>Sportz</w:t>
-      </w:r>
-      <w:proofErr w:type="spellEnd"/>
     </w:p>
     <w:p>
       <w:pPr>
         <w:pStyle w:val="BodyText"/>
+        <w:spacing w:before="200"/>
+        <w:ind w:right="413"/>
       </w:pPr>
-    </w:p>
-    <w:p>
-      <w:pPr>
-        <w:pStyle w:val="Heading2"/>
-        <w:spacing w:line="261" w:lineRule="auto"/>
-        <w:ind w:left="4263" w:right="4262"/>
-      </w:pPr>
-      <w:r>
-        <w:rPr>
-          <w:color w:val="008000"/>
-        </w:rPr>
-        <w:t xml:space="preserve">Sort code: 40‐42‐12 </w:t>
-      </w:r>
-      <w:r>
-        <w:rPr>
-          <w:color w:val="008000"/>
-          <w:w w:val="90"/>
-        </w:rPr>
-        <w:t>Account number: 22195232</w:t>
-      </w:r>
-    </w:p>
-    <w:p>
-      <w:pPr>
-        <w:spacing w:line="249" w:lineRule="exact"/>
-        <w:ind w:left="413" w:right="413"/>
-        <w:jc w:val="center"/>
-        <w:rPr>
-          <w:rFonts w:ascii="Helvetica"/>
-          <w:b/>
-          <w:sz w:val="21"/>
-        </w:rPr>
-      </w:pPr>
-      <w:r>
-        <w:rPr>
-          <w:rFonts w:ascii="Helvetica"/>
-          <w:b/>
-          <w:color w:val="008000"/>
-          <w:sz w:val="21"/>
-        </w:rPr>
-        <w:t>Please use initial and surname of eldest child as your reference to enable us to allocate your payment</w:t>
-      </w:r>
-    </w:p>
-    <w:p>
-      <w:pPr>
-        <w:pStyle w:val="BodyText"/>
-        <w:spacing w:before="224"/>
-        <w:ind w:left="413" w:right="413"/>
-        <w:jc w:val="center"/>
-      </w:pPr>
-      <w:r>
-        <w:t xml:space="preserve">Alternatively, make </w:t>
-      </w:r>
-      <w:proofErr w:type="spellStart"/>
-      <w:r>
-        <w:t>cheques</w:t>
-      </w:r>
-      <w:proofErr w:type="spellEnd"/>
-      <w:r>
-        <w:t xml:space="preserve"> payable to</w:t>
-      </w:r>
-    </w:p>
-    <w:p>
-      <w:pPr>
-        <w:pStyle w:val="BodyText"/>
-      </w:pPr>
-    </w:p>
-    <w:p>
-      <w:pPr>
-        <w:pStyle w:val="Heading2"/>
-      </w:pPr>
-      <w:proofErr w:type="spellStart"/>
-      <w:r>
-        <w:rPr>
-          <w:color w:val="0000FF"/>
-        </w:rPr>
-        <w:t>Matchpoin</w:t>
-      </w:r>
-      <w:r>
-        <w:rPr>
-          <w:color w:val="0000FF"/>
-        </w:rPr>
-        <w:t>t</w:t>
-      </w:r>
-      <w:proofErr w:type="spellEnd"/>
-      <w:r>
-        <w:rPr>
-          <w:color w:val="0000FF"/>
-        </w:rPr>
-        <w:t xml:space="preserve"> </w:t>
-      </w:r>
-      <w:proofErr w:type="spellStart"/>
-      <w:r>
-        <w:rPr>
-          <w:color w:val="0000FF"/>
-        </w:rPr>
-        <w:t>Sportz</w:t>
-      </w:r>
-      <w:proofErr w:type="spellEnd"/>
-      <w:r>
-        <w:rPr>
-          <w:color w:val="0000FF"/>
-        </w:rPr>
-        <w:t xml:space="preserve"> Ltd</w:t>
-      </w:r>
-    </w:p>
-    <w:p>
-      <w:pPr>
-        <w:pStyle w:val="BodyText"/>
-        <w:spacing w:before="9"/>
-        <w:rPr>
-          <w:rFonts w:ascii="Helvetica"/>
-          <w:b/>
-          <w:sz w:val="22"/>
-        </w:rPr>
-      </w:pPr>
-      <w:bookmarkStart w:id="0" w:name="_GoBack"/>
-      <w:bookmarkEnd w:id="0"/>
-    </w:p>
-    <w:p>
-      <w:pPr>
-        <w:ind w:left="413" w:right="413"/>
-        <w:jc w:val="center"/>
-        <w:rPr>
-          <w:sz w:val="21"/>
-        </w:rPr>
-      </w:pPr>
-      <w:r>
-        <w:rPr>
-          <w:sz w:val="21"/>
-        </w:rPr>
-        <w:t xml:space="preserve">Please hand deliver payment to Ian or post to </w:t>
-      </w:r>
-      <w:r>
-        <w:rPr>
-          <w:rFonts w:ascii="Helvetica"/>
-          <w:b/>
-          <w:sz w:val="21"/>
-        </w:rPr>
-        <w:t>22</w:t>
-      </w:r>
-      <w:r>
-        <w:rPr>
-          <w:rFonts w:ascii="Helvetica"/>
-          <w:b/>
-          <w:sz w:val="21"/>
-        </w:rPr>
-        <w:t xml:space="preserve"> Chapel Fields Road, Olton, B92 7RX</w:t>
-      </w:r>
-      <w:r>
-        <w:rPr>
-          <w:sz w:val="21"/>
-        </w:rPr>
-        <w:t>.</w:t>
-      </w:r>
     </w:p>
     <w:p>
       <w:pPr>
@@ -2530,7 +2041,13 @@
               <w:rPr>
                 <w:sz w:val="21"/>
               </w:rPr>
-              <w:t>Signature of Parent/Guardian</w:t>
+              <w:t xml:space="preserve">Name </w:t>
+            </w:r>
+            <w:r>
+              <w:rPr>
+                <w:sz w:val="21"/>
+              </w:rPr>
+              <w:t>Parent/Guardian</w:t>
             </w:r>
           </w:p>
         </w:tc>
@@ -2557,16 +2074,11 @@
           <w:p>
             <w:pPr>
               <w:pStyle w:val="TableParagraph"/>
+              <w:ind w:left="0"/>
               <w:rPr>
                 <w:sz w:val="21"/>
               </w:rPr>
             </w:pPr>
-            <w:r>
-              <w:rPr>
-                <w:sz w:val="21"/>
-              </w:rPr>
-              <w:t>Date</w:t>
-            </w:r>
           </w:p>
         </w:tc>
         <w:tc>
@@ -2586,8 +2098,89 @@
           </w:p>
         </w:tc>
       </w:tr>
+      <w:tr>
+        <w:trPr>
+          <w:trHeight w:val="668"/>
+        </w:trPr>
+        <w:tc>
+          <w:tcPr>
+            <w:tcW w:w="3908" w:type="dxa"/>
+          </w:tcPr>
+          <w:p>
+            <w:pPr>
+              <w:pStyle w:val="TableParagraph"/>
+              <w:rPr>
+                <w:sz w:val="21"/>
+              </w:rPr>
+            </w:pPr>
+            <w:r>
+              <w:rPr>
+                <w:sz w:val="21"/>
+              </w:rPr>
+              <w:t>Signature of Parent/Guardian</w:t>
+            </w:r>
+          </w:p>
+        </w:tc>
+        <w:tc>
+          <w:tcPr>
+            <w:tcW w:w="4661" w:type="dxa"/>
+          </w:tcPr>
+          <w:p>
+            <w:pPr>
+              <w:pStyle w:val="TableParagraph"/>
+              <w:spacing w:before="0"/>
+              <w:ind w:left="0"/>
+              <w:rPr>
+                <w:rFonts w:ascii="Times New Roman"/>
+                <w:sz w:val="20"/>
+              </w:rPr>
+            </w:pPr>
+          </w:p>
+        </w:tc>
+        <w:tc>
+          <w:tcPr>
+            <w:tcW w:w="1025" w:type="dxa"/>
+          </w:tcPr>
+          <w:p>
+            <w:pPr>
+              <w:pStyle w:val="TableParagraph"/>
+              <w:rPr>
+                <w:sz w:val="21"/>
+              </w:rPr>
+            </w:pPr>
+            <w:r>
+              <w:rPr>
+                <w:sz w:val="21"/>
+              </w:rPr>
+              <w:t xml:space="preserve">Date </w:t>
+            </w:r>
+          </w:p>
+        </w:tc>
+        <w:tc>
+          <w:tcPr>
+            <w:tcW w:w="1169" w:type="dxa"/>
+          </w:tcPr>
+          <w:p>
+            <w:pPr>
+              <w:pStyle w:val="TableParagraph"/>
+              <w:spacing w:before="0"/>
+              <w:ind w:left="0"/>
+              <w:rPr>
+                <w:rFonts w:ascii="Times New Roman"/>
+                <w:sz w:val="20"/>
+              </w:rPr>
+            </w:pPr>
+          </w:p>
+        </w:tc>
+      </w:tr>
     </w:tbl>
-    <w:p/>
+    <w:p>
+      <w:pPr>
+        <w:tabs>
+          <w:tab w:val="left" w:pos="4940"/>
+        </w:tabs>
+      </w:pPr>
+    </w:p>
     <w:sectPr>
       <w:type w:val="continuous"/>
       <w:pgSz w:w="11900" w:h="16820"/>
@@ -2599,8 +2192,8 @@
 </file>
 
 <file path=word/numbering.xml><?xml version="1.0" encoding="utf-8"?>
-<w:numbering xmlns:wpc="http://schemas.microsoft.com/office/word/2010/wordprocessingCanvas" xmlns:cx="http://schemas.microsoft.com/office/drawing/2014/chartex" xmlns:cx1="http://schemas.microsoft.com/office/drawing/2015/9/8/chartex" xmlns:cx2="http://schemas.microsoft.com/office/drawing/2015/10/21/chartex" xmlns:cx3="http://schemas.microsoft.com/office/drawing/2016/5/9/chartex" xmlns:cx4="http://schemas.microsoft.com/office/drawing/2016/5/10/chartex" xmlns:cx5="http://schemas.microsoft.com/office/drawing/2016/5/11/chartex" xmlns:cx6="http://schemas.microsoft.com/office/drawing/2016/5/12/chartex" xmlns:cx7="http://schemas.microsoft.com/office/drawing/2016/5/13/chartex" xmlns:cx8="http://schemas.microsoft.com/office/drawing/2016/5/14/chartex" xmlns:mc="http://schemas.openxmlformats.org/markup-compatibility/2006" xmlns:aink="http://schemas.microsoft.com/office/drawing/2016/ink" xmlns:am3d="http://schemas.microsoft.com/office/drawing/2017/model3d" xmlns:o="urn:schemas-microsoft-com:office:office" xmlns:r="http://schemas.openxmlformats.org/officeDocument/2006/relationships" xmlns:m="http://schemas.openxmlformats.org/officeDocument/2006/math" xmlns:v="urn:schemas-microsoft-com:vml" xmlns:wp14="http://schemas.microsoft.com/office/word/2010/wordprocessingDrawing" xmlns:wp="http://schemas.openxmlformats.org/drawingml/2006/wordprocessingDrawing" xmlns:w10="urn:schemas-microsoft-com:office:word" xmlns:w="http://schemas.openxmlformats.org/wordprocessingml/2006/main" xmlns:w14="http://schemas.microsoft.com/office/word/2010/wordml" xmlns:w15="http://schemas.microsoft.com/office/word/2012/wordml" xmlns:w16cid="http://schemas.microsoft.com/office/word/2016/wordml/cid" xmlns:w16se="http://schemas.microsoft.com/office/word/2015/wordml/symex" xmlns:wpg="http://schemas.microsoft.com/office/word/2010/wordprocessingGroup" xmlns:wpi="http://schemas.microsoft.com/office/word/2010/wordprocessingInk" xmlns:wne="http://schemas.microsoft.com/office/word/2006/wordml" xmlns:wps="http://schemas.microsoft.com/office/word/2010/wordprocessingShape" mc:Ignorable="w14 w15 w16se w16cid wp14">
-  <w:abstractNum w:abstractNumId="0" w15:restartNumberingAfterBreak="0">
+<w:numbering xmlns:wpc="http://schemas.microsoft.com/office/word/2010/wordprocessingCanvas" xmlns:mo="http://schemas.microsoft.com/office/mac/office/2008/main" xmlns:mc="http://schemas.openxmlformats.org/markup-compatibility/2006" xmlns:mv="urn:schemas-microsoft-com:mac:vml" xmlns:o="urn:schemas-microsoft-com:office:office" xmlns:r="http://schemas.openxmlformats.org/officeDocument/2006/relationships" xmlns:m="http://schemas.openxmlformats.org/officeDocument/2006/math" xmlns:v="urn:schemas-microsoft-com:vml" xmlns:wp14="http://schemas.microsoft.com/office/word/2010/wordprocessingDrawing" xmlns:wp="http://schemas.openxmlformats.org/drawingml/2006/wordprocessingDrawing" xmlns:w10="urn:schemas-microsoft-com:office:word" xmlns:w="http://schemas.openxmlformats.org/wordprocessingml/2006/main" xmlns:w14="http://schemas.microsoft.com/office/word/2010/wordml" xmlns:w15="http://schemas.microsoft.com/office/word/2012/wordml" xmlns:wpg="http://schemas.microsoft.com/office/word/2010/wordprocessingGroup" xmlns:wpi="http://schemas.microsoft.com/office/word/2010/wordprocessingInk" xmlns:wne="http://schemas.microsoft.com/office/word/2006/wordml" xmlns:wps="http://schemas.microsoft.com/office/word/2010/wordprocessingShape" mc:Ignorable="w14 w15 wp14">
+  <w:abstractNum w:abstractNumId="0">
     <w:nsid w:val="74F80D42"/>
     <w:multiLevelType w:val="hybridMultilevel"/>
     <w:tmpl w:val="AEB608AC"/>
@@ -2611,7 +2204,6 @@
       <w:lvlJc w:val="left"/>
       <w:pPr>
         <w:ind w:left="970" w:hanging="216"/>
-        <w:jc w:val="left"/>
       </w:pPr>
       <w:rPr>
         <w:rFonts w:ascii="Arial Unicode MS" w:eastAsia="Arial Unicode MS" w:hAnsi="Arial Unicode MS" w:cs="Arial Unicode MS" w:hint="default"/>
@@ -2716,7 +2308,7 @@
 </file>
 
 <file path=word/styles.xml><?xml version="1.0" encoding="utf-8"?>
-<w:styles xmlns:mc="http://schemas.openxmlformats.org/markup-compatibility/2006" xmlns:r="http://schemas.openxmlformats.org/officeDocument/2006/relationships" xmlns:w="http://schemas.openxmlformats.org/wordprocessingml/2006/main" xmlns:w14="http://schemas.microsoft.com/office/word/2010/wordml" xmlns:w15="http://schemas.microsoft.com/office/word/2012/wordml" xmlns:w16cid="http://schemas.microsoft.com/office/word/2016/wordml/cid" xmlns:w16se="http://schemas.microsoft.com/office/word/2015/wordml/symex" mc:Ignorable="w14 w15 w16se w16cid">
+<w:styles xmlns:mc="http://schemas.openxmlformats.org/markup-compatibility/2006" xmlns:r="http://schemas.openxmlformats.org/officeDocument/2006/relationships" xmlns:w="http://schemas.openxmlformats.org/wordprocessingml/2006/main" xmlns:w14="http://schemas.microsoft.com/office/word/2010/wordml" xmlns:w15="http://schemas.microsoft.com/office/word/2012/wordml" mc:Ignorable="w14 w15">
   <w:docDefaults>
     <w:rPrDefault>
       <w:rPr>
@@ -2734,7 +2326,7 @@
       </w:pPr>
     </w:pPrDefault>
   </w:docDefaults>
-  <w:latentStyles w:defLockedState="0" w:defUIPriority="99" w:defSemiHidden="0" w:defUnhideWhenUsed="0" w:defQFormat="0" w:count="375">
+  <w:latentStyles w:defLockedState="0" w:defUIPriority="99" w:defSemiHidden="0" w:defUnhideWhenUsed="0" w:defQFormat="0" w:count="382">
     <w:lsdException w:name="Normal" w:uiPriority="0" w:qFormat="1"/>
     <w:lsdException w:name="heading 1" w:uiPriority="9" w:qFormat="1"/>
     <w:lsdException w:name="heading 2" w:semiHidden="1" w:uiPriority="9" w:unhideWhenUsed="1" w:qFormat="1"/>
@@ -3108,8 +2700,6 @@
     <w:lsdException w:name="List Table 7 Colorful Accent 6" w:uiPriority="52"/>
     <w:lsdException w:name="Mention" w:semiHidden="1" w:unhideWhenUsed="1"/>
     <w:lsdException w:name="Smart Hyperlink" w:semiHidden="1" w:unhideWhenUsed="1"/>
-    <w:lsdException w:name="Hashtag" w:semiHidden="1" w:unhideWhenUsed="1"/>
-    <w:lsdException w:name="Unresolved Mention" w:semiHidden="1" w:unhideWhenUsed="1"/>
   </w:latentStyles>
   <w:style w:type="paragraph" w:default="1" w:styleId="Normal">
     <w:name w:val="Normal"/>

</xml_diff>